<commit_message>
Revert "Add verbeterde datadictionairy"
This reverts commit d3879892428d651e16ccd7f96fae2c8ac872621d.
</commit_message>
<xml_diff>
--- a/Kt1/WP1.4/Technisch ontwerp.docx
+++ b/Kt1/WP1.4/Technisch ontwerp.docx
@@ -18,7 +18,15 @@
           <w:sz w:val="70"/>
           <w:szCs w:val="70"/>
         </w:rPr>
-        <w:t>Verbeterde Datadictionairy</w:t>
+        <w:t>Technisch</w:t>
+      </w:r>
+      <w:r>
+        <w:rPr>
+          <w:rFonts w:asciiTheme="minorHAnsi" w:hAnsiTheme="minorHAnsi" w:cs="Consolas"/>
+          <w:sz w:val="70"/>
+          <w:szCs w:val="70"/>
+        </w:rPr>
+        <w:t xml:space="preserve"> ontwerp</w:t>
       </w:r>
     </w:p>
     <w:p>
@@ -53,29 +61,28 @@
         </w:rPr>
       </w:pPr>
     </w:p>
+    <w:p>
+      <w:pPr>
+        <w:pStyle w:val="huisstijl"/>
+        <w:jc w:val="left"/>
+        <w:rPr>
+          <w:rFonts w:asciiTheme="minorHAnsi" w:hAnsiTheme="minorHAnsi"/>
+          <w:lang w:val="nl-NL"/>
+        </w:rPr>
+      </w:pPr>
+    </w:p>
     <w:p/>
     <w:p/>
     <w:p/>
     <w:p/>
-    <w:p>
-      <w:pPr>
-        <w:rPr>
-          <w:rFonts w:eastAsiaTheme="majorEastAsia" w:cstheme="majorBidi"/>
-          <w:color w:val="000000" w:themeColor="text1"/>
-          <w:sz w:val="72"/>
-          <w:szCs w:val="72"/>
-        </w:rPr>
-      </w:pPr>
-      <w:bookmarkStart w:id="2" w:name="_Toc444167581"/>
-      <w:r>
-        <w:rPr>
-          <w:color w:val="000000" w:themeColor="text1"/>
-          <w:sz w:val="72"/>
-          <w:szCs w:val="72"/>
-        </w:rPr>
-        <w:br w:type="page"/>
-      </w:r>
-    </w:p>
+    <w:p/>
+    <w:p/>
+    <w:p/>
+    <w:p/>
+    <w:p/>
+    <w:p/>
+    <w:p/>
+    <w:p/>
     <w:p>
       <w:pPr>
         <w:pStyle w:val="Kop1"/>
@@ -86,7 +93,8 @@
           <w:szCs w:val="72"/>
         </w:rPr>
       </w:pPr>
-      <w:bookmarkStart w:id="3" w:name="_Toc451424485"/>
+      <w:bookmarkStart w:id="2" w:name="_Toc444167581"/>
+      <w:bookmarkStart w:id="3" w:name="_Toc449089508"/>
       <w:r>
         <w:rPr>
           <w:rFonts w:asciiTheme="minorHAnsi" w:hAnsiTheme="minorHAnsi"/>
@@ -1113,12 +1121,38 @@
         </w:tc>
       </w:tr>
     </w:tbl>
+    <w:p>
+      <w:pPr>
+        <w:ind w:firstLine="708"/>
+        <w:rPr>
+          <w:rFonts w:cs="Consolas"/>
+        </w:rPr>
+      </w:pPr>
+    </w:p>
+    <w:p>
+      <w:pPr>
+        <w:ind w:firstLine="708"/>
+        <w:rPr>
+          <w:rFonts w:cs="Consolas"/>
+        </w:rPr>
+      </w:pPr>
+    </w:p>
+    <w:p>
+      <w:pPr>
+        <w:ind w:firstLine="708"/>
+        <w:rPr>
+          <w:rFonts w:cs="Consolas"/>
+        </w:rPr>
+      </w:pPr>
+    </w:p>
     <w:p/>
-    <w:p>
-      <w:r>
-        <w:br w:type="page"/>
-      </w:r>
-    </w:p>
+    <w:p/>
+    <w:p/>
+    <w:p/>
+    <w:p/>
+    <w:p/>
+    <w:p/>
+    <w:p/>
     <w:p/>
     <w:sdt>
       <w:sdtPr>
@@ -1143,12 +1177,14 @@
               <w:rFonts w:asciiTheme="minorHAnsi" w:hAnsiTheme="minorHAnsi"/>
             </w:rPr>
           </w:pPr>
+          <w:proofErr w:type="spellStart"/>
           <w:r>
             <w:rPr>
               <w:rFonts w:asciiTheme="minorHAnsi" w:hAnsiTheme="minorHAnsi"/>
             </w:rPr>
             <w:t>Inhoud</w:t>
           </w:r>
+          <w:proofErr w:type="spellEnd"/>
         </w:p>
         <w:p>
           <w:pPr>
@@ -1171,7 +1207,7 @@
           <w:r>
             <w:fldChar w:fldCharType="separate"/>
           </w:r>
-          <w:hyperlink w:anchor="_Toc451424485" w:history="1">
+          <w:hyperlink w:anchor="_Toc449089508" w:history="1">
             <w:r>
               <w:rPr>
                 <w:rStyle w:val="Hyperlink"/>
@@ -1198,7 +1234,7 @@
                 <w:noProof/>
                 <w:webHidden/>
               </w:rPr>
-              <w:instrText xml:space="preserve"> PAGEREF _Toc451424485 \h </w:instrText>
+              <w:instrText xml:space="preserve"> PAGEREF _Toc449089508 \h </w:instrText>
             </w:r>
             <w:r>
               <w:rPr>
@@ -1241,7 +1277,7 @@
               <w:lang w:eastAsia="nl-NL"/>
             </w:rPr>
           </w:pPr>
-          <w:hyperlink w:anchor="_Toc451424486" w:history="1">
+          <w:hyperlink w:anchor="_Toc449089509" w:history="1">
             <w:r>
               <w:rPr>
                 <w:rStyle w:val="Hyperlink"/>
@@ -1268,7 +1304,7 @@
                 <w:noProof/>
                 <w:webHidden/>
               </w:rPr>
-              <w:instrText xml:space="preserve"> PAGEREF _Toc451424486 \h </w:instrText>
+              <w:instrText xml:space="preserve"> PAGEREF _Toc449089509 \h </w:instrText>
             </w:r>
             <w:r>
               <w:rPr>
@@ -1289,6 +1325,217 @@
                 <w:webHidden/>
               </w:rPr>
               <w:t>3</w:t>
+            </w:r>
+            <w:r>
+              <w:rPr>
+                <w:noProof/>
+                <w:webHidden/>
+              </w:rPr>
+              <w:fldChar w:fldCharType="end"/>
+            </w:r>
+          </w:hyperlink>
+        </w:p>
+        <w:p>
+          <w:pPr>
+            <w:pStyle w:val="Inhopg1"/>
+            <w:tabs>
+              <w:tab w:val="right" w:leader="dot" w:pos="9016"/>
+            </w:tabs>
+            <w:rPr>
+              <w:rFonts w:eastAsiaTheme="minorEastAsia"/>
+              <w:noProof/>
+              <w:lang w:eastAsia="nl-NL"/>
+            </w:rPr>
+          </w:pPr>
+          <w:hyperlink w:anchor="_Toc449089510" w:history="1">
+            <w:r>
+              <w:rPr>
+                <w:rStyle w:val="Hyperlink"/>
+                <w:noProof/>
+              </w:rPr>
+              <w:t>Modeldictionary</w:t>
+            </w:r>
+            <w:r>
+              <w:rPr>
+                <w:noProof/>
+                <w:webHidden/>
+              </w:rPr>
+              <w:tab/>
+            </w:r>
+            <w:r>
+              <w:rPr>
+                <w:noProof/>
+                <w:webHidden/>
+              </w:rPr>
+              <w:fldChar w:fldCharType="begin"/>
+            </w:r>
+            <w:r>
+              <w:rPr>
+                <w:noProof/>
+                <w:webHidden/>
+              </w:rPr>
+              <w:instrText xml:space="preserve"> PAGEREF _Toc449089510 \h </w:instrText>
+            </w:r>
+            <w:r>
+              <w:rPr>
+                <w:noProof/>
+                <w:webHidden/>
+              </w:rPr>
+            </w:r>
+            <w:r>
+              <w:rPr>
+                <w:noProof/>
+                <w:webHidden/>
+              </w:rPr>
+              <w:fldChar w:fldCharType="separate"/>
+            </w:r>
+            <w:r>
+              <w:rPr>
+                <w:noProof/>
+                <w:webHidden/>
+              </w:rPr>
+              <w:t>4</w:t>
+            </w:r>
+            <w:r>
+              <w:rPr>
+                <w:noProof/>
+                <w:webHidden/>
+              </w:rPr>
+              <w:fldChar w:fldCharType="end"/>
+            </w:r>
+          </w:hyperlink>
+        </w:p>
+        <w:p>
+          <w:pPr>
+            <w:pStyle w:val="Inhopg1"/>
+            <w:tabs>
+              <w:tab w:val="right" w:leader="dot" w:pos="9016"/>
+            </w:tabs>
+            <w:rPr>
+              <w:rFonts w:eastAsiaTheme="minorEastAsia"/>
+              <w:noProof/>
+              <w:lang w:eastAsia="nl-NL"/>
+            </w:rPr>
+          </w:pPr>
+          <w:hyperlink w:anchor="_Toc449089511" w:history="1">
+            <w:r>
+              <w:rPr>
+                <w:rStyle w:val="Hyperlink"/>
+                <w:noProof/>
+                <w:lang w:eastAsia="nl-NL"/>
+              </w:rPr>
+              <w:t>Klassendiagram</w:t>
+            </w:r>
+            <w:r>
+              <w:rPr>
+                <w:noProof/>
+                <w:webHidden/>
+              </w:rPr>
+              <w:tab/>
+            </w:r>
+            <w:r>
+              <w:rPr>
+                <w:noProof/>
+                <w:webHidden/>
+              </w:rPr>
+              <w:fldChar w:fldCharType="begin"/>
+            </w:r>
+            <w:r>
+              <w:rPr>
+                <w:noProof/>
+                <w:webHidden/>
+              </w:rPr>
+              <w:instrText xml:space="preserve"> PAGEREF _Toc449089511 \h </w:instrText>
+            </w:r>
+            <w:r>
+              <w:rPr>
+                <w:noProof/>
+                <w:webHidden/>
+              </w:rPr>
+            </w:r>
+            <w:r>
+              <w:rPr>
+                <w:noProof/>
+                <w:webHidden/>
+              </w:rPr>
+              <w:fldChar w:fldCharType="separate"/>
+            </w:r>
+            <w:r>
+              <w:rPr>
+                <w:noProof/>
+                <w:webHidden/>
+              </w:rPr>
+              <w:t>5</w:t>
+            </w:r>
+            <w:r>
+              <w:rPr>
+                <w:noProof/>
+                <w:webHidden/>
+              </w:rPr>
+              <w:fldChar w:fldCharType="end"/>
+            </w:r>
+          </w:hyperlink>
+        </w:p>
+        <w:p>
+          <w:pPr>
+            <w:pStyle w:val="Inhopg1"/>
+            <w:tabs>
+              <w:tab w:val="right" w:leader="dot" w:pos="9016"/>
+            </w:tabs>
+            <w:rPr>
+              <w:rFonts w:eastAsiaTheme="minorEastAsia"/>
+              <w:noProof/>
+              <w:lang w:eastAsia="nl-NL"/>
+            </w:rPr>
+          </w:pPr>
+          <w:hyperlink w:anchor="_Toc449089512" w:history="1">
+            <w:r>
+              <w:rPr>
+                <w:rStyle w:val="Hyperlink"/>
+                <w:noProof/>
+              </w:rPr>
+              <w:t>Sequentiediagram - Vragen inleveren</w:t>
+            </w:r>
+            <w:r>
+              <w:rPr>
+                <w:noProof/>
+                <w:webHidden/>
+              </w:rPr>
+              <w:tab/>
+            </w:r>
+            <w:r>
+              <w:rPr>
+                <w:noProof/>
+                <w:webHidden/>
+              </w:rPr>
+              <w:fldChar w:fldCharType="begin"/>
+            </w:r>
+            <w:r>
+              <w:rPr>
+                <w:noProof/>
+                <w:webHidden/>
+              </w:rPr>
+              <w:instrText xml:space="preserve"> PAGEREF _Toc449089512 \h </w:instrText>
+            </w:r>
+            <w:r>
+              <w:rPr>
+                <w:noProof/>
+                <w:webHidden/>
+              </w:rPr>
+            </w:r>
+            <w:r>
+              <w:rPr>
+                <w:noProof/>
+                <w:webHidden/>
+              </w:rPr>
+              <w:fldChar w:fldCharType="separate"/>
+            </w:r>
+            <w:r>
+              <w:rPr>
+                <w:noProof/>
+                <w:webHidden/>
+              </w:rPr>
+              <w:t>0</w:t>
             </w:r>
             <w:r>
               <w:rPr>
@@ -1326,7 +1573,7 @@
           <w:rFonts w:asciiTheme="minorHAnsi" w:hAnsiTheme="minorHAnsi"/>
         </w:rPr>
       </w:pPr>
-      <w:bookmarkStart w:id="4" w:name="_Toc451424486"/>
+      <w:bookmarkStart w:id="4" w:name="_Toc449089509"/>
       <w:r>
         <w:rPr>
           <w:rFonts w:asciiTheme="minorHAnsi" w:hAnsiTheme="minorHAnsi"/>
@@ -1342,6 +1589,7 @@
       </w:r>
       <w:bookmarkEnd w:id="4"/>
     </w:p>
+    <w:p/>
     <w:tbl>
       <w:tblPr>
         <w:tblStyle w:val="Lichtearcering-accent11"/>
@@ -1357,11 +1605,11 @@
         <w:tblLook w:val="04A0"/>
       </w:tblPr>
       <w:tblGrid>
-        <w:gridCol w:w="1817"/>
-        <w:gridCol w:w="1800"/>
-        <w:gridCol w:w="1831"/>
-        <w:gridCol w:w="1802"/>
-        <w:gridCol w:w="1992"/>
+        <w:gridCol w:w="1848"/>
+        <w:gridCol w:w="1848"/>
+        <w:gridCol w:w="1848"/>
+        <w:gridCol w:w="1849"/>
+        <w:gridCol w:w="1849"/>
       </w:tblGrid>
       <w:tr>
         <w:trPr>
@@ -1525,13 +1773,7 @@
               <w:rPr>
                 <w:rFonts w:cs="Consolas"/>
               </w:rPr>
-              <w:t>I</w:t>
-            </w:r>
-            <w:r>
-              <w:rPr>
-                <w:rFonts w:cs="Consolas"/>
-              </w:rPr>
-              <w:t>d</w:t>
+              <w:t>id</w:t>
             </w:r>
             <w:proofErr w:type="spellEnd"/>
           </w:p>
@@ -1593,6 +1835,9 @@
           <w:p>
             <w:pPr>
               <w:cnfStyle w:val="000000100000"/>
+              <w:rPr>
+                <w:rFonts w:cs="Consolas"/>
+              </w:rPr>
             </w:pPr>
             <w:r>
               <w:rPr>
@@ -1651,13 +1896,7 @@
               <w:rPr>
                 <w:rFonts w:cs="Consolas"/>
               </w:rPr>
-              <w:t>U</w:t>
-            </w:r>
-            <w:r>
-              <w:rPr>
-                <w:rFonts w:cs="Consolas"/>
-              </w:rPr>
-              <w:t>sername</w:t>
+              <w:t>username</w:t>
             </w:r>
             <w:proofErr w:type="spellEnd"/>
           </w:p>
@@ -1723,6 +1962,9 @@
           <w:p>
             <w:pPr>
               <w:cnfStyle w:val="000000000000"/>
+              <w:rPr>
+                <w:rFonts w:cs="Consolas"/>
+              </w:rPr>
             </w:pPr>
             <w:r>
               <w:rPr>
@@ -1775,13 +2017,7 @@
               <w:rPr>
                 <w:rFonts w:cs="Consolas"/>
               </w:rPr>
-              <w:t>N</w:t>
-            </w:r>
-            <w:r>
-              <w:rPr>
-                <w:rFonts w:cs="Consolas"/>
-              </w:rPr>
-              <w:t>ame</w:t>
+              <w:t>name</w:t>
             </w:r>
           </w:p>
         </w:tc>
@@ -1858,12 +2094,15 @@
           <w:p>
             <w:pPr>
               <w:cnfStyle w:val="000000100000"/>
-            </w:pPr>
-            <w:r>
-              <w:rPr>
-                <w:rFonts w:cs="Consolas"/>
-              </w:rPr>
-              <w:t>Ja</w:t>
+              <w:rPr>
+                <w:rFonts w:cs="Consolas"/>
+              </w:rPr>
+            </w:pPr>
+            <w:r>
+              <w:rPr>
+                <w:rFonts w:cs="Consolas"/>
+              </w:rPr>
+              <w:t>ja</w:t>
             </w:r>
           </w:p>
         </w:tc>
@@ -1908,13 +2147,7 @@
               <w:rPr>
                 <w:rFonts w:cs="Consolas"/>
               </w:rPr>
-              <w:t>S</w:t>
-            </w:r>
-            <w:r>
-              <w:rPr>
-                <w:rFonts w:cs="Consolas"/>
-              </w:rPr>
-              <w:t>urname</w:t>
+              <w:t>surname</w:t>
             </w:r>
             <w:proofErr w:type="spellEnd"/>
           </w:p>
@@ -1980,12 +2213,15 @@
           <w:p>
             <w:pPr>
               <w:cnfStyle w:val="000000000000"/>
-            </w:pPr>
-            <w:r>
-              <w:rPr>
-                <w:rFonts w:cs="Consolas"/>
-              </w:rPr>
-              <w:t>Ja</w:t>
+              <w:rPr>
+                <w:rFonts w:cs="Consolas"/>
+              </w:rPr>
+            </w:pPr>
+            <w:r>
+              <w:rPr>
+                <w:rFonts w:cs="Consolas"/>
+              </w:rPr>
+              <w:t>ja</w:t>
             </w:r>
           </w:p>
         </w:tc>
@@ -2034,13 +2270,7 @@
               <w:rPr>
                 <w:rFonts w:cs="Consolas"/>
               </w:rPr>
-              <w:t>D</w:t>
-            </w:r>
-            <w:r>
-              <w:rPr>
-                <w:rFonts w:cs="Consolas"/>
-              </w:rPr>
-              <w:t>ateofbirth</w:t>
+              <w:t>dateofbirth</w:t>
             </w:r>
             <w:proofErr w:type="spellEnd"/>
           </w:p>
@@ -2105,12 +2335,15 @@
           <w:p>
             <w:pPr>
               <w:cnfStyle w:val="000000100000"/>
-            </w:pPr>
-            <w:r>
-              <w:rPr>
-                <w:rFonts w:cs="Consolas"/>
-              </w:rPr>
-              <w:t>Ja</w:t>
+              <w:rPr>
+                <w:rFonts w:cs="Consolas"/>
+              </w:rPr>
+            </w:pPr>
+            <w:r>
+              <w:rPr>
+                <w:rFonts w:cs="Consolas"/>
+              </w:rPr>
+              <w:t>ja</w:t>
             </w:r>
           </w:p>
         </w:tc>
@@ -2206,12 +2439,15 @@
           <w:p>
             <w:pPr>
               <w:cnfStyle w:val="000000000000"/>
-            </w:pPr>
-            <w:r>
-              <w:rPr>
-                <w:rFonts w:cs="Consolas"/>
-              </w:rPr>
-              <w:t>Ja</w:t>
+              <w:rPr>
+                <w:rFonts w:cs="Consolas"/>
+              </w:rPr>
+            </w:pPr>
+            <w:r>
+              <w:rPr>
+                <w:rFonts w:cs="Consolas"/>
+              </w:rPr>
+              <w:t>ja</w:t>
             </w:r>
           </w:p>
         </w:tc>
@@ -2266,13 +2502,7 @@
               <w:rPr>
                 <w:rFonts w:cs="Consolas"/>
               </w:rPr>
-              <w:t>P</w:t>
-            </w:r>
-            <w:r>
-              <w:rPr>
-                <w:rFonts w:cs="Consolas"/>
-              </w:rPr>
-              <w:t>assword</w:t>
+              <w:t>password</w:t>
             </w:r>
           </w:p>
         </w:tc>
@@ -2349,12 +2579,15 @@
           <w:p>
             <w:pPr>
               <w:cnfStyle w:val="000000100000"/>
-            </w:pPr>
-            <w:r>
-              <w:rPr>
-                <w:rFonts w:cs="Consolas"/>
-              </w:rPr>
-              <w:t>Ja</w:t>
+              <w:rPr>
+                <w:rFonts w:cs="Consolas"/>
+              </w:rPr>
+            </w:pPr>
+            <w:r>
+              <w:rPr>
+                <w:rFonts w:cs="Consolas"/>
+              </w:rPr>
+              <w:t>ja</w:t>
             </w:r>
           </w:p>
         </w:tc>
@@ -2398,13 +2631,7 @@
               <w:rPr>
                 <w:rFonts w:cs="Consolas"/>
               </w:rPr>
-              <w:t>S</w:t>
-            </w:r>
-            <w:r>
-              <w:rPr>
-                <w:rFonts w:cs="Consolas"/>
-              </w:rPr>
-              <w:t>core</w:t>
+              <w:t>score</w:t>
             </w:r>
           </w:p>
         </w:tc>
@@ -2453,12 +2680,15 @@
           <w:p>
             <w:pPr>
               <w:cnfStyle w:val="000000000000"/>
-            </w:pPr>
-            <w:r>
-              <w:rPr>
-                <w:rFonts w:cs="Consolas"/>
-              </w:rPr>
-              <w:t>Ja</w:t>
+              <w:rPr>
+                <w:rFonts w:cs="Consolas"/>
+              </w:rPr>
+            </w:pPr>
+            <w:r>
+              <w:rPr>
+                <w:rFonts w:cs="Consolas"/>
+              </w:rPr>
+              <w:t>ja</w:t>
             </w:r>
           </w:p>
         </w:tc>
@@ -2568,6 +2798,9 @@
           <w:p>
             <w:pPr>
               <w:cnfStyle w:val="000000100000"/>
+              <w:rPr>
+                <w:rFonts w:cs="Consolas"/>
+              </w:rPr>
             </w:pPr>
             <w:r>
               <w:rPr>
@@ -2601,1468 +2834,15 @@
           </w:p>
         </w:tc>
       </w:tr>
-      <w:tr>
-        <w:tc>
-          <w:tcPr>
-            <w:cnfStyle w:val="001000000000"/>
-            <w:tcW w:w="1848" w:type="dxa"/>
-            <w:tcBorders>
-              <w:left w:val="single" w:sz="4" w:space="0" w:color="auto"/>
-              <w:right w:val="single" w:sz="4" w:space="0" w:color="auto"/>
-            </w:tcBorders>
-          </w:tcPr>
-          <w:p>
-            <w:pPr>
-              <w:rPr>
-                <w:rFonts w:cs="Consolas"/>
-              </w:rPr>
-            </w:pPr>
-            <w:proofErr w:type="spellStart"/>
-            <w:r>
-              <w:rPr>
-                <w:rFonts w:cs="Consolas"/>
-              </w:rPr>
-              <w:t>Gender</w:t>
-            </w:r>
-            <w:proofErr w:type="spellEnd"/>
-          </w:p>
-        </w:tc>
-        <w:tc>
-          <w:tcPr>
-            <w:tcW w:w="1848" w:type="dxa"/>
-            <w:tcBorders>
-              <w:left w:val="single" w:sz="4" w:space="0" w:color="auto"/>
-              <w:right w:val="single" w:sz="4" w:space="0" w:color="auto"/>
-            </w:tcBorders>
-          </w:tcPr>
-          <w:p>
-            <w:pPr>
-              <w:cnfStyle w:val="000000000000"/>
-              <w:rPr>
-                <w:rFonts w:cs="Consolas"/>
-              </w:rPr>
-            </w:pPr>
-            <w:proofErr w:type="spellStart"/>
-            <w:r>
-              <w:rPr>
-                <w:rFonts w:cs="Consolas"/>
-              </w:rPr>
-              <w:t>Nvarchar</w:t>
-            </w:r>
-            <w:proofErr w:type="spellEnd"/>
-          </w:p>
-        </w:tc>
-        <w:tc>
-          <w:tcPr>
-            <w:tcW w:w="1848" w:type="dxa"/>
-            <w:tcBorders>
-              <w:left w:val="single" w:sz="4" w:space="0" w:color="auto"/>
-              <w:right w:val="single" w:sz="4" w:space="0" w:color="auto"/>
-            </w:tcBorders>
-          </w:tcPr>
-          <w:p>
-            <w:pPr>
-              <w:cnfStyle w:val="000000000000"/>
-              <w:rPr>
-                <w:rFonts w:cs="Consolas"/>
-              </w:rPr>
-            </w:pPr>
-            <w:r>
-              <w:rPr>
-                <w:rFonts w:cs="Consolas"/>
-              </w:rPr>
-              <w:t>Aa..</w:t>
-            </w:r>
-            <w:proofErr w:type="spellStart"/>
-            <w:r>
-              <w:rPr>
-                <w:rFonts w:cs="Consolas"/>
-              </w:rPr>
-              <w:t>Zz</w:t>
-            </w:r>
-            <w:proofErr w:type="spellEnd"/>
-            <w:r>
-              <w:rPr>
-                <w:rFonts w:cs="Consolas"/>
-              </w:rPr>
-              <w:t>(6)</w:t>
-            </w:r>
-          </w:p>
-        </w:tc>
-        <w:tc>
-          <w:tcPr>
-            <w:tcW w:w="1849" w:type="dxa"/>
-            <w:tcBorders>
-              <w:left w:val="single" w:sz="4" w:space="0" w:color="auto"/>
-              <w:right w:val="single" w:sz="4" w:space="0" w:color="auto"/>
-            </w:tcBorders>
-          </w:tcPr>
-          <w:p>
-            <w:pPr>
-              <w:cnfStyle w:val="000000000000"/>
-              <w:rPr>
-                <w:rFonts w:cs="Consolas"/>
-              </w:rPr>
-            </w:pPr>
-            <w:r>
-              <w:rPr>
-                <w:rFonts w:cs="Consolas"/>
-              </w:rPr>
-              <w:t>Ja</w:t>
-            </w:r>
-          </w:p>
-        </w:tc>
-        <w:tc>
-          <w:tcPr>
-            <w:tcW w:w="1849" w:type="dxa"/>
-            <w:tcBorders>
-              <w:left w:val="single" w:sz="4" w:space="0" w:color="auto"/>
-              <w:right w:val="single" w:sz="4" w:space="0" w:color="auto"/>
-            </w:tcBorders>
-          </w:tcPr>
-          <w:p>
-            <w:pPr>
-              <w:cnfStyle w:val="000000000000"/>
-              <w:rPr>
-                <w:rFonts w:cs="Consolas"/>
-              </w:rPr>
-            </w:pPr>
-            <w:r>
-              <w:rPr>
-                <w:rFonts w:cs="Consolas"/>
-              </w:rPr>
-              <w:t xml:space="preserve">Geslacht van de </w:t>
-            </w:r>
-            <w:proofErr w:type="spellStart"/>
-            <w:r>
-              <w:rPr>
-                <w:rFonts w:cs="Consolas"/>
-              </w:rPr>
-              <w:t>client</w:t>
-            </w:r>
-            <w:proofErr w:type="spellEnd"/>
-          </w:p>
-        </w:tc>
-      </w:tr>
-      <w:tr>
-        <w:trPr>
-          <w:cnfStyle w:val="000000100000"/>
-        </w:trPr>
-        <w:tc>
-          <w:tcPr>
-            <w:cnfStyle w:val="001000000000"/>
-            <w:tcW w:w="1848" w:type="dxa"/>
-            <w:tcBorders>
-              <w:left w:val="single" w:sz="4" w:space="0" w:color="auto"/>
-              <w:right w:val="single" w:sz="4" w:space="0" w:color="auto"/>
-            </w:tcBorders>
-          </w:tcPr>
-          <w:p>
-            <w:pPr>
-              <w:rPr>
-                <w:rFonts w:cs="Consolas"/>
-              </w:rPr>
-            </w:pPr>
-            <w:proofErr w:type="spellStart"/>
-            <w:r>
-              <w:rPr>
-                <w:rFonts w:cs="Consolas"/>
-              </w:rPr>
-              <w:t>Totalscore</w:t>
-            </w:r>
-            <w:proofErr w:type="spellEnd"/>
-          </w:p>
-        </w:tc>
-        <w:tc>
-          <w:tcPr>
-            <w:tcW w:w="1848" w:type="dxa"/>
-            <w:tcBorders>
-              <w:left w:val="single" w:sz="4" w:space="0" w:color="auto"/>
-              <w:right w:val="single" w:sz="4" w:space="0" w:color="auto"/>
-            </w:tcBorders>
-          </w:tcPr>
-          <w:p>
-            <w:pPr>
-              <w:cnfStyle w:val="000000100000"/>
-              <w:rPr>
-                <w:rFonts w:cs="Consolas"/>
-              </w:rPr>
-            </w:pPr>
-            <w:r>
-              <w:rPr>
-                <w:rFonts w:cs="Consolas"/>
-              </w:rPr>
-              <w:t>Int</w:t>
-            </w:r>
-          </w:p>
-        </w:tc>
-        <w:tc>
-          <w:tcPr>
-            <w:tcW w:w="1848" w:type="dxa"/>
-            <w:tcBorders>
-              <w:left w:val="single" w:sz="4" w:space="0" w:color="auto"/>
-              <w:right w:val="single" w:sz="4" w:space="0" w:color="auto"/>
-            </w:tcBorders>
-          </w:tcPr>
-          <w:p>
-            <w:pPr>
-              <w:cnfStyle w:val="000000100000"/>
-              <w:rPr>
-                <w:rFonts w:cs="Consolas"/>
-              </w:rPr>
-            </w:pPr>
-            <w:r>
-              <w:rPr>
-                <w:rFonts w:cs="Consolas"/>
-              </w:rPr>
-              <w:t>1..2147483647</w:t>
-            </w:r>
-          </w:p>
-        </w:tc>
-        <w:tc>
-          <w:tcPr>
-            <w:tcW w:w="1849" w:type="dxa"/>
-            <w:tcBorders>
-              <w:left w:val="single" w:sz="4" w:space="0" w:color="auto"/>
-              <w:right w:val="single" w:sz="4" w:space="0" w:color="auto"/>
-            </w:tcBorders>
-          </w:tcPr>
-          <w:p>
-            <w:pPr>
-              <w:cnfStyle w:val="000000100000"/>
-            </w:pPr>
-            <w:r>
-              <w:rPr>
-                <w:rFonts w:cs="Consolas"/>
-              </w:rPr>
-              <w:t>Ja</w:t>
-            </w:r>
-          </w:p>
-        </w:tc>
-        <w:tc>
-          <w:tcPr>
-            <w:tcW w:w="1849" w:type="dxa"/>
-            <w:tcBorders>
-              <w:left w:val="single" w:sz="4" w:space="0" w:color="auto"/>
-              <w:right w:val="single" w:sz="4" w:space="0" w:color="auto"/>
-            </w:tcBorders>
-          </w:tcPr>
-          <w:p>
-            <w:pPr>
-              <w:cnfStyle w:val="000000100000"/>
-              <w:rPr>
-                <w:rFonts w:cs="Consolas"/>
-              </w:rPr>
-            </w:pPr>
-            <w:r>
-              <w:rPr>
-                <w:rFonts w:cs="Consolas"/>
-              </w:rPr>
-              <w:t>Totaalscore van alle sub categorieën</w:t>
-            </w:r>
-          </w:p>
-        </w:tc>
-      </w:tr>
-      <w:tr>
-        <w:tc>
-          <w:tcPr>
-            <w:cnfStyle w:val="001000000000"/>
-            <w:tcW w:w="1848" w:type="dxa"/>
-            <w:tcBorders>
-              <w:left w:val="single" w:sz="4" w:space="0" w:color="auto"/>
-              <w:right w:val="single" w:sz="4" w:space="0" w:color="auto"/>
-            </w:tcBorders>
-          </w:tcPr>
-          <w:p>
-            <w:pPr>
-              <w:rPr>
-                <w:rFonts w:cs="Consolas"/>
-              </w:rPr>
-            </w:pPr>
-            <w:proofErr w:type="spellStart"/>
-            <w:r>
-              <w:rPr>
-                <w:rFonts w:cs="Consolas"/>
-              </w:rPr>
-              <w:t>Admin</w:t>
-            </w:r>
-            <w:proofErr w:type="spellEnd"/>
-          </w:p>
-        </w:tc>
-        <w:tc>
-          <w:tcPr>
-            <w:tcW w:w="1848" w:type="dxa"/>
-            <w:tcBorders>
-              <w:left w:val="single" w:sz="4" w:space="0" w:color="auto"/>
-              <w:right w:val="single" w:sz="4" w:space="0" w:color="auto"/>
-            </w:tcBorders>
-          </w:tcPr>
-          <w:p>
-            <w:pPr>
-              <w:cnfStyle w:val="000000000000"/>
-              <w:rPr>
-                <w:rFonts w:cs="Consolas"/>
-              </w:rPr>
-            </w:pPr>
-            <w:proofErr w:type="spellStart"/>
-            <w:r>
-              <w:rPr>
-                <w:rFonts w:cs="Consolas"/>
-              </w:rPr>
-              <w:t>Nvarchar</w:t>
-            </w:r>
-            <w:proofErr w:type="spellEnd"/>
-          </w:p>
-        </w:tc>
-        <w:tc>
-          <w:tcPr>
-            <w:tcW w:w="1848" w:type="dxa"/>
-            <w:tcBorders>
-              <w:left w:val="single" w:sz="4" w:space="0" w:color="auto"/>
-              <w:right w:val="single" w:sz="4" w:space="0" w:color="auto"/>
-            </w:tcBorders>
-          </w:tcPr>
-          <w:p>
-            <w:pPr>
-              <w:cnfStyle w:val="000000000000"/>
-              <w:rPr>
-                <w:rFonts w:cs="Consolas"/>
-              </w:rPr>
-            </w:pPr>
-            <w:r>
-              <w:rPr>
-                <w:rFonts w:cs="Consolas"/>
-              </w:rPr>
-              <w:t>Aa..</w:t>
-            </w:r>
-            <w:proofErr w:type="spellStart"/>
-            <w:r>
-              <w:rPr>
-                <w:rFonts w:cs="Consolas"/>
-              </w:rPr>
-              <w:t>Zz</w:t>
-            </w:r>
-            <w:proofErr w:type="spellEnd"/>
-            <w:r>
-              <w:rPr>
-                <w:rFonts w:cs="Consolas"/>
-              </w:rPr>
-              <w:t>(20)</w:t>
-            </w:r>
-          </w:p>
-        </w:tc>
-        <w:tc>
-          <w:tcPr>
-            <w:tcW w:w="1849" w:type="dxa"/>
-            <w:tcBorders>
-              <w:left w:val="single" w:sz="4" w:space="0" w:color="auto"/>
-              <w:right w:val="single" w:sz="4" w:space="0" w:color="auto"/>
-            </w:tcBorders>
-          </w:tcPr>
-          <w:p>
-            <w:pPr>
-              <w:cnfStyle w:val="000000000000"/>
-            </w:pPr>
-            <w:r>
-              <w:rPr>
-                <w:rFonts w:cs="Consolas"/>
-              </w:rPr>
-              <w:t>Ja</w:t>
-            </w:r>
-          </w:p>
-        </w:tc>
-        <w:tc>
-          <w:tcPr>
-            <w:tcW w:w="1849" w:type="dxa"/>
-            <w:tcBorders>
-              <w:left w:val="single" w:sz="4" w:space="0" w:color="auto"/>
-              <w:right w:val="single" w:sz="4" w:space="0" w:color="auto"/>
-            </w:tcBorders>
-          </w:tcPr>
-          <w:p>
-            <w:pPr>
-              <w:cnfStyle w:val="000000000000"/>
-              <w:rPr>
-                <w:rFonts w:cs="Consolas"/>
-              </w:rPr>
-            </w:pPr>
-            <w:r>
-              <w:rPr>
-                <w:rFonts w:cs="Consolas"/>
-              </w:rPr>
-              <w:t>Administrator naam</w:t>
-            </w:r>
-          </w:p>
-        </w:tc>
-      </w:tr>
-      <w:tr>
-        <w:trPr>
-          <w:cnfStyle w:val="000000100000"/>
-        </w:trPr>
-        <w:tc>
-          <w:tcPr>
-            <w:cnfStyle w:val="001000000000"/>
-            <w:tcW w:w="1848" w:type="dxa"/>
-            <w:tcBorders>
-              <w:left w:val="single" w:sz="4" w:space="0" w:color="auto"/>
-              <w:right w:val="single" w:sz="4" w:space="0" w:color="auto"/>
-            </w:tcBorders>
-          </w:tcPr>
-          <w:p>
-            <w:pPr>
-              <w:rPr>
-                <w:rFonts w:cs="Consolas"/>
-              </w:rPr>
-            </w:pPr>
-            <w:r>
-              <w:rPr>
-                <w:rFonts w:cs="Consolas"/>
-              </w:rPr>
-              <w:t>AGGR</w:t>
-            </w:r>
-          </w:p>
-        </w:tc>
-        <w:tc>
-          <w:tcPr>
-            <w:tcW w:w="1848" w:type="dxa"/>
-            <w:tcBorders>
-              <w:left w:val="single" w:sz="4" w:space="0" w:color="auto"/>
-              <w:right w:val="single" w:sz="4" w:space="0" w:color="auto"/>
-            </w:tcBorders>
-          </w:tcPr>
-          <w:p>
-            <w:pPr>
-              <w:cnfStyle w:val="000000100000"/>
-              <w:rPr>
-                <w:rFonts w:cs="Consolas"/>
-              </w:rPr>
-            </w:pPr>
-            <w:r>
-              <w:rPr>
-                <w:rFonts w:cs="Consolas"/>
-              </w:rPr>
-              <w:t>Int</w:t>
-            </w:r>
-          </w:p>
-        </w:tc>
-        <w:tc>
-          <w:tcPr>
-            <w:tcW w:w="1848" w:type="dxa"/>
-            <w:tcBorders>
-              <w:left w:val="single" w:sz="4" w:space="0" w:color="auto"/>
-              <w:right w:val="single" w:sz="4" w:space="0" w:color="auto"/>
-            </w:tcBorders>
-          </w:tcPr>
-          <w:p>
-            <w:pPr>
-              <w:cnfStyle w:val="000000100000"/>
-              <w:rPr>
-                <w:rFonts w:cs="Consolas"/>
-              </w:rPr>
-            </w:pPr>
-            <w:r>
-              <w:rPr>
-                <w:rFonts w:cs="Consolas"/>
-              </w:rPr>
-              <w:t>1..2147483647</w:t>
-            </w:r>
-          </w:p>
-        </w:tc>
-        <w:tc>
-          <w:tcPr>
-            <w:tcW w:w="1849" w:type="dxa"/>
-            <w:tcBorders>
-              <w:left w:val="single" w:sz="4" w:space="0" w:color="auto"/>
-              <w:right w:val="single" w:sz="4" w:space="0" w:color="auto"/>
-            </w:tcBorders>
-          </w:tcPr>
-          <w:p>
-            <w:pPr>
-              <w:cnfStyle w:val="000000100000"/>
-            </w:pPr>
-            <w:r>
-              <w:rPr>
-                <w:rFonts w:cs="Consolas"/>
-              </w:rPr>
-              <w:t>Ja</w:t>
-            </w:r>
-          </w:p>
-        </w:tc>
-        <w:tc>
-          <w:tcPr>
-            <w:tcW w:w="1849" w:type="dxa"/>
-            <w:tcBorders>
-              <w:left w:val="single" w:sz="4" w:space="0" w:color="auto"/>
-              <w:right w:val="single" w:sz="4" w:space="0" w:color="auto"/>
-            </w:tcBorders>
-          </w:tcPr>
-          <w:p>
-            <w:pPr>
-              <w:cnfStyle w:val="000000100000"/>
-              <w:rPr>
-                <w:rFonts w:cs="Consolas"/>
-              </w:rPr>
-            </w:pPr>
-            <w:r>
-              <w:rPr>
-                <w:rFonts w:cs="Consolas"/>
-              </w:rPr>
-              <w:t>Subcategorie Agressie</w:t>
-            </w:r>
-          </w:p>
-        </w:tc>
-      </w:tr>
-      <w:tr>
-        <w:tc>
-          <w:tcPr>
-            <w:cnfStyle w:val="001000000000"/>
-            <w:tcW w:w="1848" w:type="dxa"/>
-            <w:tcBorders>
-              <w:left w:val="single" w:sz="4" w:space="0" w:color="auto"/>
-              <w:right w:val="single" w:sz="4" w:space="0" w:color="auto"/>
-            </w:tcBorders>
-          </w:tcPr>
-          <w:p>
-            <w:pPr>
-              <w:rPr>
-                <w:rFonts w:cs="Consolas"/>
-              </w:rPr>
-            </w:pPr>
-            <w:r>
-              <w:rPr>
-                <w:rFonts w:cs="Consolas"/>
-              </w:rPr>
-              <w:t>AGOR</w:t>
-            </w:r>
-          </w:p>
-        </w:tc>
-        <w:tc>
-          <w:tcPr>
-            <w:tcW w:w="1848" w:type="dxa"/>
-            <w:tcBorders>
-              <w:left w:val="single" w:sz="4" w:space="0" w:color="auto"/>
-              <w:right w:val="single" w:sz="4" w:space="0" w:color="auto"/>
-            </w:tcBorders>
-          </w:tcPr>
-          <w:p>
-            <w:pPr>
-              <w:cnfStyle w:val="000000000000"/>
-              <w:rPr>
-                <w:rFonts w:cs="Consolas"/>
-              </w:rPr>
-            </w:pPr>
-            <w:r>
-              <w:rPr>
-                <w:rFonts w:cs="Consolas"/>
-              </w:rPr>
-              <w:t>Int</w:t>
-            </w:r>
-          </w:p>
-        </w:tc>
-        <w:tc>
-          <w:tcPr>
-            <w:tcW w:w="1848" w:type="dxa"/>
-            <w:tcBorders>
-              <w:left w:val="single" w:sz="4" w:space="0" w:color="auto"/>
-              <w:right w:val="single" w:sz="4" w:space="0" w:color="auto"/>
-            </w:tcBorders>
-          </w:tcPr>
-          <w:p>
-            <w:pPr>
-              <w:cnfStyle w:val="000000000000"/>
-              <w:rPr>
-                <w:rFonts w:cs="Consolas"/>
-              </w:rPr>
-            </w:pPr>
-            <w:r>
-              <w:rPr>
-                <w:rFonts w:cs="Consolas"/>
-              </w:rPr>
-              <w:t>1..2147483647</w:t>
-            </w:r>
-          </w:p>
-        </w:tc>
-        <w:tc>
-          <w:tcPr>
-            <w:tcW w:w="1849" w:type="dxa"/>
-            <w:tcBorders>
-              <w:left w:val="single" w:sz="4" w:space="0" w:color="auto"/>
-              <w:right w:val="single" w:sz="4" w:space="0" w:color="auto"/>
-            </w:tcBorders>
-          </w:tcPr>
-          <w:p>
-            <w:pPr>
-              <w:cnfStyle w:val="000000000000"/>
-            </w:pPr>
-            <w:r>
-              <w:rPr>
-                <w:rFonts w:cs="Consolas"/>
-              </w:rPr>
-              <w:t>Ja</w:t>
-            </w:r>
-          </w:p>
-        </w:tc>
-        <w:tc>
-          <w:tcPr>
-            <w:tcW w:w="1849" w:type="dxa"/>
-            <w:tcBorders>
-              <w:left w:val="single" w:sz="4" w:space="0" w:color="auto"/>
-              <w:right w:val="single" w:sz="4" w:space="0" w:color="auto"/>
-            </w:tcBorders>
-          </w:tcPr>
-          <w:p>
-            <w:pPr>
-              <w:cnfStyle w:val="000000000000"/>
-            </w:pPr>
-            <w:r>
-              <w:rPr>
-                <w:rFonts w:cs="Consolas"/>
-              </w:rPr>
-              <w:t>Subcategorie</w:t>
-            </w:r>
-            <w:r>
-              <w:rPr>
-                <w:rFonts w:cs="Consolas"/>
-              </w:rPr>
-              <w:t xml:space="preserve"> </w:t>
-            </w:r>
-            <w:r>
-              <w:rPr>
-                <w:rFonts w:cs="Consolas"/>
-              </w:rPr>
-              <w:t>Agorafobie</w:t>
-            </w:r>
-          </w:p>
-        </w:tc>
-      </w:tr>
-      <w:tr>
-        <w:trPr>
-          <w:cnfStyle w:val="000000100000"/>
-        </w:trPr>
-        <w:tc>
-          <w:tcPr>
-            <w:cnfStyle w:val="001000000000"/>
-            <w:tcW w:w="1848" w:type="dxa"/>
-            <w:tcBorders>
-              <w:left w:val="single" w:sz="4" w:space="0" w:color="auto"/>
-              <w:right w:val="single" w:sz="4" w:space="0" w:color="auto"/>
-            </w:tcBorders>
-          </w:tcPr>
-          <w:p>
-            <w:pPr>
-              <w:rPr>
-                <w:rFonts w:cs="Consolas"/>
-              </w:rPr>
-            </w:pPr>
-            <w:r>
-              <w:rPr>
-                <w:rFonts w:cs="Consolas"/>
-              </w:rPr>
-              <w:t>ANXI</w:t>
-            </w:r>
-          </w:p>
-        </w:tc>
-        <w:tc>
-          <w:tcPr>
-            <w:tcW w:w="1848" w:type="dxa"/>
-            <w:tcBorders>
-              <w:left w:val="single" w:sz="4" w:space="0" w:color="auto"/>
-              <w:right w:val="single" w:sz="4" w:space="0" w:color="auto"/>
-            </w:tcBorders>
-          </w:tcPr>
-          <w:p>
-            <w:pPr>
-              <w:cnfStyle w:val="000000100000"/>
-              <w:rPr>
-                <w:rFonts w:cs="Consolas"/>
-              </w:rPr>
-            </w:pPr>
-            <w:r>
-              <w:rPr>
-                <w:rFonts w:cs="Consolas"/>
-              </w:rPr>
-              <w:t>Int</w:t>
-            </w:r>
-          </w:p>
-        </w:tc>
-        <w:tc>
-          <w:tcPr>
-            <w:tcW w:w="1848" w:type="dxa"/>
-            <w:tcBorders>
-              <w:left w:val="single" w:sz="4" w:space="0" w:color="auto"/>
-              <w:right w:val="single" w:sz="4" w:space="0" w:color="auto"/>
-            </w:tcBorders>
-          </w:tcPr>
-          <w:p>
-            <w:pPr>
-              <w:cnfStyle w:val="000000100000"/>
-              <w:rPr>
-                <w:rFonts w:cs="Consolas"/>
-              </w:rPr>
-            </w:pPr>
-            <w:r>
-              <w:rPr>
-                <w:rFonts w:cs="Consolas"/>
-              </w:rPr>
-              <w:t>1..2147483647</w:t>
-            </w:r>
-          </w:p>
-        </w:tc>
-        <w:tc>
-          <w:tcPr>
-            <w:tcW w:w="1849" w:type="dxa"/>
-            <w:tcBorders>
-              <w:left w:val="single" w:sz="4" w:space="0" w:color="auto"/>
-              <w:right w:val="single" w:sz="4" w:space="0" w:color="auto"/>
-            </w:tcBorders>
-          </w:tcPr>
-          <w:p>
-            <w:pPr>
-              <w:cnfStyle w:val="000000100000"/>
-            </w:pPr>
-            <w:r>
-              <w:rPr>
-                <w:rFonts w:cs="Consolas"/>
-              </w:rPr>
-              <w:t>Ja</w:t>
-            </w:r>
-          </w:p>
-        </w:tc>
-        <w:tc>
-          <w:tcPr>
-            <w:tcW w:w="1849" w:type="dxa"/>
-            <w:tcBorders>
-              <w:left w:val="single" w:sz="4" w:space="0" w:color="auto"/>
-              <w:right w:val="single" w:sz="4" w:space="0" w:color="auto"/>
-            </w:tcBorders>
-          </w:tcPr>
-          <w:p>
-            <w:pPr>
-              <w:cnfStyle w:val="000000100000"/>
-            </w:pPr>
-            <w:r>
-              <w:rPr>
-                <w:rFonts w:cs="Consolas"/>
-              </w:rPr>
-              <w:t>Subcategorie</w:t>
-            </w:r>
-            <w:r>
-              <w:rPr>
-                <w:rFonts w:cs="Consolas"/>
-              </w:rPr>
-              <w:t xml:space="preserve"> Angst</w:t>
-            </w:r>
-          </w:p>
-        </w:tc>
-      </w:tr>
-      <w:tr>
-        <w:tc>
-          <w:tcPr>
-            <w:cnfStyle w:val="001000000000"/>
-            <w:tcW w:w="1848" w:type="dxa"/>
-            <w:tcBorders>
-              <w:left w:val="single" w:sz="4" w:space="0" w:color="auto"/>
-              <w:right w:val="single" w:sz="4" w:space="0" w:color="auto"/>
-            </w:tcBorders>
-          </w:tcPr>
-          <w:p>
-            <w:pPr>
-              <w:rPr>
-                <w:rFonts w:cs="Consolas"/>
-              </w:rPr>
-            </w:pPr>
-            <w:r>
-              <w:rPr>
-                <w:rFonts w:cs="Consolas"/>
-              </w:rPr>
-              <w:t>COGN</w:t>
-            </w:r>
-          </w:p>
-        </w:tc>
-        <w:tc>
-          <w:tcPr>
-            <w:tcW w:w="1848" w:type="dxa"/>
-            <w:tcBorders>
-              <w:left w:val="single" w:sz="4" w:space="0" w:color="auto"/>
-              <w:right w:val="single" w:sz="4" w:space="0" w:color="auto"/>
-            </w:tcBorders>
-          </w:tcPr>
-          <w:p>
-            <w:pPr>
-              <w:cnfStyle w:val="000000000000"/>
-              <w:rPr>
-                <w:rFonts w:cs="Consolas"/>
-              </w:rPr>
-            </w:pPr>
-            <w:r>
-              <w:rPr>
-                <w:rFonts w:cs="Consolas"/>
-              </w:rPr>
-              <w:t>Int</w:t>
-            </w:r>
-          </w:p>
-        </w:tc>
-        <w:tc>
-          <w:tcPr>
-            <w:tcW w:w="1848" w:type="dxa"/>
-            <w:tcBorders>
-              <w:left w:val="single" w:sz="4" w:space="0" w:color="auto"/>
-              <w:right w:val="single" w:sz="4" w:space="0" w:color="auto"/>
-            </w:tcBorders>
-          </w:tcPr>
-          <w:p>
-            <w:pPr>
-              <w:cnfStyle w:val="000000000000"/>
-              <w:rPr>
-                <w:rFonts w:cs="Consolas"/>
-              </w:rPr>
-            </w:pPr>
-            <w:r>
-              <w:rPr>
-                <w:rFonts w:cs="Consolas"/>
-              </w:rPr>
-              <w:t>1..2147483647</w:t>
-            </w:r>
-          </w:p>
-        </w:tc>
-        <w:tc>
-          <w:tcPr>
-            <w:tcW w:w="1849" w:type="dxa"/>
-            <w:tcBorders>
-              <w:left w:val="single" w:sz="4" w:space="0" w:color="auto"/>
-              <w:right w:val="single" w:sz="4" w:space="0" w:color="auto"/>
-            </w:tcBorders>
-          </w:tcPr>
-          <w:p>
-            <w:pPr>
-              <w:cnfStyle w:val="000000000000"/>
-            </w:pPr>
-            <w:r>
-              <w:rPr>
-                <w:rFonts w:cs="Consolas"/>
-              </w:rPr>
-              <w:t>Ja</w:t>
-            </w:r>
-          </w:p>
-        </w:tc>
-        <w:tc>
-          <w:tcPr>
-            <w:tcW w:w="1849" w:type="dxa"/>
-            <w:tcBorders>
-              <w:left w:val="single" w:sz="4" w:space="0" w:color="auto"/>
-              <w:right w:val="single" w:sz="4" w:space="0" w:color="auto"/>
-            </w:tcBorders>
-          </w:tcPr>
-          <w:p>
-            <w:pPr>
-              <w:cnfStyle w:val="000000000000"/>
-            </w:pPr>
-            <w:r>
-              <w:rPr>
-                <w:rFonts w:cs="Consolas"/>
-              </w:rPr>
-              <w:t>Subcategorie</w:t>
-            </w:r>
-            <w:r>
-              <w:rPr>
-                <w:rFonts w:cs="Consolas"/>
-              </w:rPr>
-              <w:t xml:space="preserve"> Cognitieve klachten</w:t>
-            </w:r>
-          </w:p>
-        </w:tc>
-      </w:tr>
-      <w:tr>
-        <w:trPr>
-          <w:cnfStyle w:val="000000100000"/>
-        </w:trPr>
-        <w:tc>
-          <w:tcPr>
-            <w:cnfStyle w:val="001000000000"/>
-            <w:tcW w:w="1848" w:type="dxa"/>
-            <w:tcBorders>
-              <w:left w:val="single" w:sz="4" w:space="0" w:color="auto"/>
-              <w:right w:val="single" w:sz="4" w:space="0" w:color="auto"/>
-            </w:tcBorders>
-          </w:tcPr>
-          <w:p>
-            <w:pPr>
-              <w:rPr>
-                <w:rFonts w:cs="Consolas"/>
-              </w:rPr>
-            </w:pPr>
-            <w:r>
-              <w:rPr>
-                <w:rFonts w:cs="Consolas"/>
-              </w:rPr>
-              <w:t>MOOD</w:t>
-            </w:r>
-          </w:p>
-        </w:tc>
-        <w:tc>
-          <w:tcPr>
-            <w:tcW w:w="1848" w:type="dxa"/>
-            <w:tcBorders>
-              <w:left w:val="single" w:sz="4" w:space="0" w:color="auto"/>
-              <w:right w:val="single" w:sz="4" w:space="0" w:color="auto"/>
-            </w:tcBorders>
-          </w:tcPr>
-          <w:p>
-            <w:pPr>
-              <w:cnfStyle w:val="000000100000"/>
-              <w:rPr>
-                <w:rFonts w:cs="Consolas"/>
-              </w:rPr>
-            </w:pPr>
-            <w:r>
-              <w:rPr>
-                <w:rFonts w:cs="Consolas"/>
-              </w:rPr>
-              <w:t>Int</w:t>
-            </w:r>
-          </w:p>
-        </w:tc>
-        <w:tc>
-          <w:tcPr>
-            <w:tcW w:w="1848" w:type="dxa"/>
-            <w:tcBorders>
-              <w:left w:val="single" w:sz="4" w:space="0" w:color="auto"/>
-              <w:right w:val="single" w:sz="4" w:space="0" w:color="auto"/>
-            </w:tcBorders>
-          </w:tcPr>
-          <w:p>
-            <w:pPr>
-              <w:cnfStyle w:val="000000100000"/>
-            </w:pPr>
-            <w:r>
-              <w:rPr>
-                <w:rFonts w:cs="Consolas"/>
-              </w:rPr>
-              <w:t>1..2147483647</w:t>
-            </w:r>
-          </w:p>
-        </w:tc>
-        <w:tc>
-          <w:tcPr>
-            <w:tcW w:w="1849" w:type="dxa"/>
-            <w:tcBorders>
-              <w:left w:val="single" w:sz="4" w:space="0" w:color="auto"/>
-              <w:right w:val="single" w:sz="4" w:space="0" w:color="auto"/>
-            </w:tcBorders>
-          </w:tcPr>
-          <w:p>
-            <w:pPr>
-              <w:cnfStyle w:val="000000100000"/>
-            </w:pPr>
-            <w:r>
-              <w:rPr>
-                <w:rFonts w:cs="Consolas"/>
-              </w:rPr>
-              <w:t>Ja</w:t>
-            </w:r>
-          </w:p>
-        </w:tc>
-        <w:tc>
-          <w:tcPr>
-            <w:tcW w:w="1849" w:type="dxa"/>
-            <w:tcBorders>
-              <w:left w:val="single" w:sz="4" w:space="0" w:color="auto"/>
-              <w:right w:val="single" w:sz="4" w:space="0" w:color="auto"/>
-            </w:tcBorders>
-          </w:tcPr>
-          <w:p>
-            <w:pPr>
-              <w:cnfStyle w:val="000000100000"/>
-            </w:pPr>
-            <w:r>
-              <w:rPr>
-                <w:rFonts w:cs="Consolas"/>
-              </w:rPr>
-              <w:t>Subcategorie</w:t>
-            </w:r>
-            <w:r>
-              <w:rPr>
-                <w:rFonts w:cs="Consolas"/>
-              </w:rPr>
-              <w:t xml:space="preserve"> depressie</w:t>
-            </w:r>
-          </w:p>
-        </w:tc>
-      </w:tr>
-      <w:tr>
-        <w:tc>
-          <w:tcPr>
-            <w:cnfStyle w:val="001000000000"/>
-            <w:tcW w:w="1848" w:type="dxa"/>
-            <w:tcBorders>
-              <w:left w:val="single" w:sz="4" w:space="0" w:color="auto"/>
-              <w:right w:val="single" w:sz="4" w:space="0" w:color="auto"/>
-            </w:tcBorders>
-          </w:tcPr>
-          <w:p>
-            <w:pPr>
-              <w:rPr>
-                <w:rFonts w:cs="Consolas"/>
-              </w:rPr>
-            </w:pPr>
-            <w:r>
-              <w:rPr>
-                <w:rFonts w:cs="Consolas"/>
-              </w:rPr>
-              <w:t>SOMA</w:t>
-            </w:r>
-          </w:p>
-        </w:tc>
-        <w:tc>
-          <w:tcPr>
-            <w:tcW w:w="1848" w:type="dxa"/>
-            <w:tcBorders>
-              <w:left w:val="single" w:sz="4" w:space="0" w:color="auto"/>
-              <w:right w:val="single" w:sz="4" w:space="0" w:color="auto"/>
-            </w:tcBorders>
-          </w:tcPr>
-          <w:p>
-            <w:pPr>
-              <w:cnfStyle w:val="000000000000"/>
-              <w:rPr>
-                <w:rFonts w:cs="Consolas"/>
-              </w:rPr>
-            </w:pPr>
-            <w:r>
-              <w:rPr>
-                <w:rFonts w:cs="Consolas"/>
-              </w:rPr>
-              <w:t>Int</w:t>
-            </w:r>
-          </w:p>
-        </w:tc>
-        <w:tc>
-          <w:tcPr>
-            <w:tcW w:w="1848" w:type="dxa"/>
-            <w:tcBorders>
-              <w:left w:val="single" w:sz="4" w:space="0" w:color="auto"/>
-              <w:right w:val="single" w:sz="4" w:space="0" w:color="auto"/>
-            </w:tcBorders>
-          </w:tcPr>
-          <w:p>
-            <w:pPr>
-              <w:cnfStyle w:val="000000000000"/>
-            </w:pPr>
-            <w:r>
-              <w:rPr>
-                <w:rFonts w:cs="Consolas"/>
-              </w:rPr>
-              <w:t>1..2147483647</w:t>
-            </w:r>
-          </w:p>
-        </w:tc>
-        <w:tc>
-          <w:tcPr>
-            <w:tcW w:w="1849" w:type="dxa"/>
-            <w:tcBorders>
-              <w:left w:val="single" w:sz="4" w:space="0" w:color="auto"/>
-              <w:right w:val="single" w:sz="4" w:space="0" w:color="auto"/>
-            </w:tcBorders>
-          </w:tcPr>
-          <w:p>
-            <w:pPr>
-              <w:cnfStyle w:val="000000000000"/>
-            </w:pPr>
-            <w:r>
-              <w:rPr>
-                <w:rFonts w:cs="Consolas"/>
-              </w:rPr>
-              <w:t>Ja</w:t>
-            </w:r>
-          </w:p>
-        </w:tc>
-        <w:tc>
-          <w:tcPr>
-            <w:tcW w:w="1849" w:type="dxa"/>
-            <w:tcBorders>
-              <w:left w:val="single" w:sz="4" w:space="0" w:color="auto"/>
-              <w:right w:val="single" w:sz="4" w:space="0" w:color="auto"/>
-            </w:tcBorders>
-          </w:tcPr>
-          <w:p>
-            <w:pPr>
-              <w:cnfStyle w:val="000000000000"/>
-              <w:rPr>
-                <w:rFonts w:cs="Consolas"/>
-              </w:rPr>
-            </w:pPr>
-            <w:r>
-              <w:rPr>
-                <w:rFonts w:cs="Consolas"/>
-              </w:rPr>
-              <w:t>Subcategorie</w:t>
-            </w:r>
-            <w:r>
-              <w:rPr>
-                <w:rFonts w:cs="Consolas"/>
-              </w:rPr>
-              <w:t xml:space="preserve"> somatische klachten</w:t>
-            </w:r>
-          </w:p>
-          <w:p>
-            <w:pPr>
-              <w:cnfStyle w:val="000000000000"/>
-            </w:pPr>
-          </w:p>
-        </w:tc>
-      </w:tr>
-      <w:tr>
-        <w:trPr>
-          <w:cnfStyle w:val="000000100000"/>
-        </w:trPr>
-        <w:tc>
-          <w:tcPr>
-            <w:cnfStyle w:val="001000000000"/>
-            <w:tcW w:w="1848" w:type="dxa"/>
-            <w:tcBorders>
-              <w:left w:val="single" w:sz="4" w:space="0" w:color="auto"/>
-              <w:right w:val="single" w:sz="4" w:space="0" w:color="auto"/>
-            </w:tcBorders>
-          </w:tcPr>
-          <w:p>
-            <w:pPr>
-              <w:rPr>
-                <w:rFonts w:cs="Consolas"/>
-              </w:rPr>
-            </w:pPr>
-            <w:r>
-              <w:rPr>
-                <w:rFonts w:cs="Consolas"/>
-              </w:rPr>
-              <w:t>SOPH</w:t>
-            </w:r>
-          </w:p>
-        </w:tc>
-        <w:tc>
-          <w:tcPr>
-            <w:tcW w:w="1848" w:type="dxa"/>
-            <w:tcBorders>
-              <w:left w:val="single" w:sz="4" w:space="0" w:color="auto"/>
-              <w:right w:val="single" w:sz="4" w:space="0" w:color="auto"/>
-            </w:tcBorders>
-          </w:tcPr>
-          <w:p>
-            <w:pPr>
-              <w:cnfStyle w:val="000000100000"/>
-              <w:rPr>
-                <w:rFonts w:cs="Consolas"/>
-              </w:rPr>
-            </w:pPr>
-            <w:r>
-              <w:rPr>
-                <w:rFonts w:cs="Consolas"/>
-              </w:rPr>
-              <w:t>Int</w:t>
-            </w:r>
-          </w:p>
-        </w:tc>
-        <w:tc>
-          <w:tcPr>
-            <w:tcW w:w="1848" w:type="dxa"/>
-            <w:tcBorders>
-              <w:left w:val="single" w:sz="4" w:space="0" w:color="auto"/>
-              <w:right w:val="single" w:sz="4" w:space="0" w:color="auto"/>
-            </w:tcBorders>
-          </w:tcPr>
-          <w:p>
-            <w:pPr>
-              <w:cnfStyle w:val="000000100000"/>
-            </w:pPr>
-            <w:r>
-              <w:rPr>
-                <w:rFonts w:cs="Consolas"/>
-              </w:rPr>
-              <w:t>1..2147483647</w:t>
-            </w:r>
-          </w:p>
-        </w:tc>
-        <w:tc>
-          <w:tcPr>
-            <w:tcW w:w="1849" w:type="dxa"/>
-            <w:tcBorders>
-              <w:left w:val="single" w:sz="4" w:space="0" w:color="auto"/>
-              <w:right w:val="single" w:sz="4" w:space="0" w:color="auto"/>
-            </w:tcBorders>
-          </w:tcPr>
-          <w:p>
-            <w:pPr>
-              <w:cnfStyle w:val="000000100000"/>
-            </w:pPr>
-            <w:r>
-              <w:rPr>
-                <w:rFonts w:cs="Consolas"/>
-              </w:rPr>
-              <w:t>Ja</w:t>
-            </w:r>
-          </w:p>
-        </w:tc>
-        <w:tc>
-          <w:tcPr>
-            <w:tcW w:w="1849" w:type="dxa"/>
-            <w:tcBorders>
-              <w:left w:val="single" w:sz="4" w:space="0" w:color="auto"/>
-              <w:right w:val="single" w:sz="4" w:space="0" w:color="auto"/>
-            </w:tcBorders>
-          </w:tcPr>
-          <w:p>
-            <w:pPr>
-              <w:cnfStyle w:val="000000100000"/>
-            </w:pPr>
-            <w:r>
-              <w:rPr>
-                <w:rFonts w:cs="Consolas"/>
-              </w:rPr>
-              <w:t>Subcategorie</w:t>
-            </w:r>
-            <w:r>
-              <w:rPr>
-                <w:rFonts w:cs="Consolas"/>
-              </w:rPr>
-              <w:t xml:space="preserve"> sociale fobie</w:t>
-            </w:r>
-          </w:p>
-        </w:tc>
-      </w:tr>
-      <w:tr>
-        <w:tc>
-          <w:tcPr>
-            <w:cnfStyle w:val="001000000000"/>
-            <w:tcW w:w="1848" w:type="dxa"/>
-            <w:tcBorders>
-              <w:left w:val="single" w:sz="4" w:space="0" w:color="auto"/>
-              <w:right w:val="single" w:sz="4" w:space="0" w:color="auto"/>
-            </w:tcBorders>
-          </w:tcPr>
-          <w:p>
-            <w:pPr>
-              <w:rPr>
-                <w:rFonts w:cs="Consolas"/>
-              </w:rPr>
-            </w:pPr>
-            <w:r>
-              <w:rPr>
-                <w:rFonts w:cs="Consolas"/>
-              </w:rPr>
-              <w:t>VITA</w:t>
-            </w:r>
-          </w:p>
-        </w:tc>
-        <w:tc>
-          <w:tcPr>
-            <w:tcW w:w="1848" w:type="dxa"/>
-            <w:tcBorders>
-              <w:left w:val="single" w:sz="4" w:space="0" w:color="auto"/>
-              <w:right w:val="single" w:sz="4" w:space="0" w:color="auto"/>
-            </w:tcBorders>
-          </w:tcPr>
-          <w:p>
-            <w:pPr>
-              <w:cnfStyle w:val="000000000000"/>
-              <w:rPr>
-                <w:rFonts w:cs="Consolas"/>
-              </w:rPr>
-            </w:pPr>
-            <w:r>
-              <w:rPr>
-                <w:rFonts w:cs="Consolas"/>
-              </w:rPr>
-              <w:t>Int</w:t>
-            </w:r>
-          </w:p>
-        </w:tc>
-        <w:tc>
-          <w:tcPr>
-            <w:tcW w:w="1848" w:type="dxa"/>
-            <w:tcBorders>
-              <w:left w:val="single" w:sz="4" w:space="0" w:color="auto"/>
-              <w:right w:val="single" w:sz="4" w:space="0" w:color="auto"/>
-            </w:tcBorders>
-          </w:tcPr>
-          <w:p>
-            <w:pPr>
-              <w:cnfStyle w:val="000000000000"/>
-            </w:pPr>
-            <w:r>
-              <w:rPr>
-                <w:rFonts w:cs="Consolas"/>
-              </w:rPr>
-              <w:t>1..2147483647</w:t>
-            </w:r>
-          </w:p>
-        </w:tc>
-        <w:tc>
-          <w:tcPr>
-            <w:tcW w:w="1849" w:type="dxa"/>
-            <w:tcBorders>
-              <w:left w:val="single" w:sz="4" w:space="0" w:color="auto"/>
-              <w:right w:val="single" w:sz="4" w:space="0" w:color="auto"/>
-            </w:tcBorders>
-          </w:tcPr>
-          <w:p>
-            <w:pPr>
-              <w:cnfStyle w:val="000000000000"/>
-            </w:pPr>
-            <w:r>
-              <w:rPr>
-                <w:rFonts w:cs="Consolas"/>
-              </w:rPr>
-              <w:t>Ja</w:t>
-            </w:r>
-          </w:p>
-        </w:tc>
-        <w:tc>
-          <w:tcPr>
-            <w:tcW w:w="1849" w:type="dxa"/>
-            <w:tcBorders>
-              <w:left w:val="single" w:sz="4" w:space="0" w:color="auto"/>
-              <w:right w:val="single" w:sz="4" w:space="0" w:color="auto"/>
-            </w:tcBorders>
-          </w:tcPr>
-          <w:p>
-            <w:pPr>
-              <w:cnfStyle w:val="000000000000"/>
-            </w:pPr>
-            <w:r>
-              <w:rPr>
-                <w:rFonts w:cs="Consolas"/>
-              </w:rPr>
-              <w:t>Subcategorie</w:t>
-            </w:r>
-            <w:r>
-              <w:rPr>
-                <w:rFonts w:cs="Consolas"/>
-              </w:rPr>
-              <w:t xml:space="preserve"> vitaliteit/optimisme</w:t>
-            </w:r>
-          </w:p>
-        </w:tc>
-      </w:tr>
-      <w:tr>
-        <w:trPr>
-          <w:cnfStyle w:val="000000100000"/>
-        </w:trPr>
-        <w:tc>
-          <w:tcPr>
-            <w:cnfStyle w:val="001000000000"/>
-            <w:tcW w:w="1848" w:type="dxa"/>
-            <w:tcBorders>
-              <w:left w:val="single" w:sz="4" w:space="0" w:color="auto"/>
-              <w:right w:val="single" w:sz="4" w:space="0" w:color="auto"/>
-            </w:tcBorders>
-          </w:tcPr>
-          <w:p>
-            <w:pPr>
-              <w:rPr>
-                <w:rFonts w:cs="Consolas"/>
-              </w:rPr>
-            </w:pPr>
-            <w:r>
-              <w:rPr>
-                <w:rFonts w:cs="Consolas"/>
-              </w:rPr>
-              <w:t>WORK</w:t>
-            </w:r>
-          </w:p>
-        </w:tc>
-        <w:tc>
-          <w:tcPr>
-            <w:tcW w:w="1848" w:type="dxa"/>
-            <w:tcBorders>
-              <w:left w:val="single" w:sz="4" w:space="0" w:color="auto"/>
-              <w:right w:val="single" w:sz="4" w:space="0" w:color="auto"/>
-            </w:tcBorders>
-          </w:tcPr>
-          <w:p>
-            <w:pPr>
-              <w:cnfStyle w:val="000000100000"/>
-              <w:rPr>
-                <w:rFonts w:cs="Consolas"/>
-              </w:rPr>
-            </w:pPr>
-            <w:r>
-              <w:rPr>
-                <w:rFonts w:cs="Consolas"/>
-              </w:rPr>
-              <w:t>Int</w:t>
-            </w:r>
-          </w:p>
-        </w:tc>
-        <w:tc>
-          <w:tcPr>
-            <w:tcW w:w="1848" w:type="dxa"/>
-            <w:tcBorders>
-              <w:left w:val="single" w:sz="4" w:space="0" w:color="auto"/>
-              <w:right w:val="single" w:sz="4" w:space="0" w:color="auto"/>
-            </w:tcBorders>
-          </w:tcPr>
-          <w:p>
-            <w:pPr>
-              <w:cnfStyle w:val="000000100000"/>
-            </w:pPr>
-            <w:r>
-              <w:rPr>
-                <w:rFonts w:cs="Consolas"/>
-              </w:rPr>
-              <w:t>1..2147483647</w:t>
-            </w:r>
-          </w:p>
-        </w:tc>
-        <w:tc>
-          <w:tcPr>
-            <w:tcW w:w="1849" w:type="dxa"/>
-            <w:tcBorders>
-              <w:left w:val="single" w:sz="4" w:space="0" w:color="auto"/>
-              <w:right w:val="single" w:sz="4" w:space="0" w:color="auto"/>
-            </w:tcBorders>
-          </w:tcPr>
-          <w:p>
-            <w:pPr>
-              <w:cnfStyle w:val="000000100000"/>
-            </w:pPr>
-            <w:r>
-              <w:rPr>
-                <w:rFonts w:cs="Consolas"/>
-              </w:rPr>
-              <w:t>Ja</w:t>
-            </w:r>
-          </w:p>
-        </w:tc>
-        <w:tc>
-          <w:tcPr>
-            <w:tcW w:w="1849" w:type="dxa"/>
-            <w:tcBorders>
-              <w:left w:val="single" w:sz="4" w:space="0" w:color="auto"/>
-              <w:right w:val="single" w:sz="4" w:space="0" w:color="auto"/>
-            </w:tcBorders>
-          </w:tcPr>
-          <w:p>
-            <w:pPr>
-              <w:cnfStyle w:val="000000100000"/>
-              <w:rPr>
-                <w:rFonts w:cs="Consolas"/>
-              </w:rPr>
-            </w:pPr>
-            <w:r>
-              <w:rPr>
-                <w:rFonts w:cs="Consolas"/>
-              </w:rPr>
-              <w:t>Subcategorie</w:t>
-            </w:r>
-            <w:r>
-              <w:rPr>
-                <w:rFonts w:cs="Consolas"/>
-              </w:rPr>
-              <w:t xml:space="preserve"> werk/studie</w:t>
-            </w:r>
-          </w:p>
-        </w:tc>
-      </w:tr>
     </w:tbl>
+    <w:p>
+      <w:pPr>
+        <w:pStyle w:val="Kop1"/>
+        <w:rPr>
+          <w:rFonts w:asciiTheme="minorHAnsi" w:hAnsiTheme="minorHAnsi"/>
+        </w:rPr>
+      </w:pPr>
+    </w:p>
     <w:p>
       <w:pPr>
         <w:rPr>
@@ -4072,13 +2852,1285 @@
           <w:szCs w:val="32"/>
         </w:rPr>
       </w:pPr>
-      <w:bookmarkStart w:id="5" w:name="_GoBack"/>
+      <w:r>
+        <w:br w:type="page"/>
+      </w:r>
+    </w:p>
+    <w:p>
+      <w:pPr>
+        <w:pStyle w:val="Kop1"/>
+        <w:rPr>
+          <w:rFonts w:asciiTheme="minorHAnsi" w:hAnsiTheme="minorHAnsi" w:cs="Consolas"/>
+        </w:rPr>
+      </w:pPr>
+      <w:bookmarkStart w:id="5" w:name="_Toc449089510"/>
+      <w:proofErr w:type="spellStart"/>
+      <w:r>
+        <w:rPr>
+          <w:rFonts w:asciiTheme="minorHAnsi" w:hAnsiTheme="minorHAnsi"/>
+        </w:rPr>
+        <w:lastRenderedPageBreak/>
+        <w:t>Modeldictionary</w:t>
+      </w:r>
       <w:bookmarkEnd w:id="5"/>
+      <w:proofErr w:type="spellEnd"/>
+    </w:p>
+    <w:tbl>
+      <w:tblPr>
+        <w:tblStyle w:val="Lichtearcering-accent11"/>
+        <w:tblW w:w="8359" w:type="dxa"/>
+        <w:tblBorders>
+          <w:top w:val="single" w:sz="4" w:space="0" w:color="auto"/>
+          <w:left w:val="single" w:sz="4" w:space="0" w:color="auto"/>
+          <w:bottom w:val="single" w:sz="4" w:space="0" w:color="auto"/>
+          <w:right w:val="single" w:sz="4" w:space="0" w:color="auto"/>
+          <w:insideH w:val="single" w:sz="4" w:space="0" w:color="auto"/>
+          <w:insideV w:val="single" w:sz="4" w:space="0" w:color="auto"/>
+        </w:tblBorders>
+        <w:tblLook w:val="04A0"/>
+      </w:tblPr>
+      <w:tblGrid>
+        <w:gridCol w:w="2405"/>
+        <w:gridCol w:w="2126"/>
+        <w:gridCol w:w="3828"/>
+      </w:tblGrid>
+      <w:tr>
+        <w:trPr>
+          <w:cnfStyle w:val="100000000000"/>
+        </w:trPr>
+        <w:tc>
+          <w:tcPr>
+            <w:cnfStyle w:val="001000000000"/>
+            <w:tcW w:w="2405" w:type="dxa"/>
+            <w:tcBorders>
+              <w:top w:val="none" w:sz="0" w:space="0" w:color="auto"/>
+              <w:left w:val="none" w:sz="0" w:space="0" w:color="auto"/>
+              <w:bottom w:val="none" w:sz="0" w:space="0" w:color="auto"/>
+              <w:right w:val="none" w:sz="0" w:space="0" w:color="auto"/>
+            </w:tcBorders>
+          </w:tcPr>
+          <w:p>
+            <w:pPr>
+              <w:pStyle w:val="Standaard1"/>
+              <w:tabs>
+                <w:tab w:val="left" w:pos="6105"/>
+              </w:tabs>
+              <w:spacing w:line="240" w:lineRule="auto"/>
+              <w:rPr>
+                <w:rFonts w:asciiTheme="minorHAnsi" w:hAnsiTheme="minorHAnsi"/>
+                <w:b w:val="0"/>
+              </w:rPr>
+            </w:pPr>
+            <w:r>
+              <w:rPr>
+                <w:rFonts w:asciiTheme="minorHAnsi" w:hAnsiTheme="minorHAnsi"/>
+              </w:rPr>
+              <w:t>Kandidaat klasse</w:t>
+            </w:r>
+          </w:p>
+        </w:tc>
+        <w:tc>
+          <w:tcPr>
+            <w:tcW w:w="2126" w:type="dxa"/>
+            <w:tcBorders>
+              <w:top w:val="none" w:sz="0" w:space="0" w:color="auto"/>
+              <w:left w:val="none" w:sz="0" w:space="0" w:color="auto"/>
+              <w:bottom w:val="none" w:sz="0" w:space="0" w:color="auto"/>
+              <w:right w:val="none" w:sz="0" w:space="0" w:color="auto"/>
+            </w:tcBorders>
+          </w:tcPr>
+          <w:p>
+            <w:pPr>
+              <w:pStyle w:val="Standaard1"/>
+              <w:tabs>
+                <w:tab w:val="left" w:pos="6105"/>
+              </w:tabs>
+              <w:spacing w:line="240" w:lineRule="auto"/>
+              <w:cnfStyle w:val="100000000000"/>
+              <w:rPr>
+                <w:rFonts w:asciiTheme="minorHAnsi" w:hAnsiTheme="minorHAnsi"/>
+                <w:b w:val="0"/>
+              </w:rPr>
+            </w:pPr>
+            <w:r>
+              <w:rPr>
+                <w:rFonts w:asciiTheme="minorHAnsi" w:hAnsiTheme="minorHAnsi"/>
+              </w:rPr>
+              <w:t>Type</w:t>
+            </w:r>
+          </w:p>
+        </w:tc>
+        <w:tc>
+          <w:tcPr>
+            <w:tcW w:w="3828" w:type="dxa"/>
+            <w:tcBorders>
+              <w:top w:val="none" w:sz="0" w:space="0" w:color="auto"/>
+              <w:left w:val="none" w:sz="0" w:space="0" w:color="auto"/>
+              <w:bottom w:val="none" w:sz="0" w:space="0" w:color="auto"/>
+              <w:right w:val="none" w:sz="0" w:space="0" w:color="auto"/>
+            </w:tcBorders>
+          </w:tcPr>
+          <w:p>
+            <w:pPr>
+              <w:pStyle w:val="Standaard1"/>
+              <w:tabs>
+                <w:tab w:val="left" w:pos="6105"/>
+              </w:tabs>
+              <w:spacing w:line="240" w:lineRule="auto"/>
+              <w:cnfStyle w:val="100000000000"/>
+              <w:rPr>
+                <w:rFonts w:asciiTheme="minorHAnsi" w:hAnsiTheme="minorHAnsi"/>
+                <w:b w:val="0"/>
+              </w:rPr>
+            </w:pPr>
+            <w:r>
+              <w:rPr>
+                <w:rFonts w:asciiTheme="minorHAnsi" w:hAnsiTheme="minorHAnsi"/>
+              </w:rPr>
+              <w:t>beschrijving</w:t>
+            </w:r>
+          </w:p>
+        </w:tc>
+      </w:tr>
+      <w:tr>
+        <w:trPr>
+          <w:cnfStyle w:val="000000100000"/>
+        </w:trPr>
+        <w:tc>
+          <w:tcPr>
+            <w:cnfStyle w:val="001000000000"/>
+            <w:tcW w:w="2405" w:type="dxa"/>
+            <w:tcBorders>
+              <w:left w:val="none" w:sz="0" w:space="0" w:color="auto"/>
+              <w:right w:val="none" w:sz="0" w:space="0" w:color="auto"/>
+            </w:tcBorders>
+          </w:tcPr>
+          <w:p>
+            <w:r>
+              <w:t>doel</w:t>
+            </w:r>
+          </w:p>
+        </w:tc>
+        <w:tc>
+          <w:tcPr>
+            <w:tcW w:w="2126" w:type="dxa"/>
+            <w:tcBorders>
+              <w:left w:val="none" w:sz="0" w:space="0" w:color="auto"/>
+              <w:right w:val="none" w:sz="0" w:space="0" w:color="auto"/>
+            </w:tcBorders>
+          </w:tcPr>
+          <w:p>
+            <w:pPr>
+              <w:cnfStyle w:val="000000100000"/>
+            </w:pPr>
+            <w:r>
+              <w:t>Te vaag</w:t>
+            </w:r>
+          </w:p>
+        </w:tc>
+        <w:tc>
+          <w:tcPr>
+            <w:tcW w:w="3828" w:type="dxa"/>
+            <w:tcBorders>
+              <w:left w:val="none" w:sz="0" w:space="0" w:color="auto"/>
+              <w:right w:val="none" w:sz="0" w:space="0" w:color="auto"/>
+            </w:tcBorders>
+          </w:tcPr>
+          <w:p>
+            <w:pPr>
+              <w:cnfStyle w:val="000000100000"/>
+            </w:pPr>
+            <w:r>
+              <w:t>Een applicatie volgens het interview</w:t>
+            </w:r>
+          </w:p>
+        </w:tc>
+      </w:tr>
+      <w:tr>
+        <w:tc>
+          <w:tcPr>
+            <w:cnfStyle w:val="001000000000"/>
+            <w:tcW w:w="2405" w:type="dxa"/>
+          </w:tcPr>
+          <w:p>
+            <w:r>
+              <w:t>applicatie</w:t>
+            </w:r>
+          </w:p>
+        </w:tc>
+        <w:tc>
+          <w:tcPr>
+            <w:tcW w:w="2126" w:type="dxa"/>
+          </w:tcPr>
+          <w:p>
+            <w:pPr>
+              <w:cnfStyle w:val="000000000000"/>
+            </w:pPr>
+            <w:r>
+              <w:t>Te vaag</w:t>
+            </w:r>
+          </w:p>
+        </w:tc>
+        <w:tc>
+          <w:tcPr>
+            <w:tcW w:w="3828" w:type="dxa"/>
+          </w:tcPr>
+          <w:p>
+            <w:pPr>
+              <w:cnfStyle w:val="000000000000"/>
+            </w:pPr>
+            <w:r>
+              <w:t>De applicatie zelf</w:t>
+            </w:r>
+          </w:p>
+        </w:tc>
+      </w:tr>
+      <w:tr>
+        <w:trPr>
+          <w:cnfStyle w:val="000000100000"/>
+        </w:trPr>
+        <w:tc>
+          <w:tcPr>
+            <w:cnfStyle w:val="001000000000"/>
+            <w:tcW w:w="2405" w:type="dxa"/>
+            <w:tcBorders>
+              <w:left w:val="none" w:sz="0" w:space="0" w:color="auto"/>
+              <w:right w:val="none" w:sz="0" w:space="0" w:color="auto"/>
+            </w:tcBorders>
+          </w:tcPr>
+          <w:p>
+            <w:r>
+              <w:t>vragenlijsten</w:t>
+            </w:r>
+          </w:p>
+        </w:tc>
+        <w:tc>
+          <w:tcPr>
+            <w:tcW w:w="2126" w:type="dxa"/>
+            <w:tcBorders>
+              <w:left w:val="none" w:sz="0" w:space="0" w:color="auto"/>
+              <w:right w:val="none" w:sz="0" w:space="0" w:color="auto"/>
+            </w:tcBorders>
+          </w:tcPr>
+          <w:p>
+            <w:pPr>
+              <w:cnfStyle w:val="000000100000"/>
+            </w:pPr>
+            <w:r>
+              <w:t>Kandidaat</w:t>
+            </w:r>
+            <w:r>
+              <w:t xml:space="preserve"> klasse</w:t>
+            </w:r>
+          </w:p>
+        </w:tc>
+        <w:tc>
+          <w:tcPr>
+            <w:tcW w:w="3828" w:type="dxa"/>
+            <w:tcBorders>
+              <w:left w:val="none" w:sz="0" w:space="0" w:color="auto"/>
+              <w:right w:val="none" w:sz="0" w:space="0" w:color="auto"/>
+            </w:tcBorders>
+          </w:tcPr>
+          <w:p>
+            <w:pPr>
+              <w:cnfStyle w:val="000000100000"/>
+            </w:pPr>
+            <w:r>
+              <w:t xml:space="preserve">Hierin word alle logica van de </w:t>
+            </w:r>
+            <w:r>
+              <w:t xml:space="preserve">vragenlijsten gezet, en de data opgehaald uit </w:t>
+            </w:r>
+            <w:proofErr w:type="spellStart"/>
+            <w:r>
+              <w:t>xml</w:t>
+            </w:r>
+            <w:proofErr w:type="spellEnd"/>
+          </w:p>
+        </w:tc>
+      </w:tr>
+      <w:tr>
+        <w:tc>
+          <w:tcPr>
+            <w:cnfStyle w:val="001000000000"/>
+            <w:tcW w:w="2405" w:type="dxa"/>
+          </w:tcPr>
+          <w:p>
+            <w:r>
+              <w:t>vragen</w:t>
+            </w:r>
+          </w:p>
+        </w:tc>
+        <w:tc>
+          <w:tcPr>
+            <w:tcW w:w="2126" w:type="dxa"/>
+          </w:tcPr>
+          <w:p>
+            <w:pPr>
+              <w:cnfStyle w:val="000000000000"/>
+            </w:pPr>
+            <w:proofErr w:type="spellStart"/>
+            <w:r>
+              <w:t>Duplicate</w:t>
+            </w:r>
+            <w:proofErr w:type="spellEnd"/>
+            <w:r>
+              <w:t xml:space="preserve"> </w:t>
+            </w:r>
+            <w:r>
+              <w:t>Kandidaat</w:t>
+            </w:r>
+            <w:r>
+              <w:t xml:space="preserve"> klasse van vragenlijsten</w:t>
+            </w:r>
+          </w:p>
+        </w:tc>
+        <w:tc>
+          <w:tcPr>
+            <w:tcW w:w="3828" w:type="dxa"/>
+          </w:tcPr>
+          <w:p>
+            <w:pPr>
+              <w:cnfStyle w:val="000000000000"/>
+            </w:pPr>
+            <w:r>
+              <w:t>De vragen die de cliënt krijgt</w:t>
+            </w:r>
+          </w:p>
+        </w:tc>
+      </w:tr>
+      <w:tr>
+        <w:trPr>
+          <w:cnfStyle w:val="000000100000"/>
+        </w:trPr>
+        <w:tc>
+          <w:tcPr>
+            <w:cnfStyle w:val="001000000000"/>
+            <w:tcW w:w="2405" w:type="dxa"/>
+            <w:tcBorders>
+              <w:left w:val="none" w:sz="0" w:space="0" w:color="auto"/>
+              <w:right w:val="none" w:sz="0" w:space="0" w:color="auto"/>
+            </w:tcBorders>
+          </w:tcPr>
+          <w:p>
+            <w:r>
+              <w:t>functie</w:t>
+            </w:r>
+          </w:p>
+        </w:tc>
+        <w:tc>
+          <w:tcPr>
+            <w:tcW w:w="2126" w:type="dxa"/>
+            <w:tcBorders>
+              <w:left w:val="none" w:sz="0" w:space="0" w:color="auto"/>
+              <w:right w:val="none" w:sz="0" w:space="0" w:color="auto"/>
+            </w:tcBorders>
+          </w:tcPr>
+          <w:p>
+            <w:pPr>
+              <w:cnfStyle w:val="000000100000"/>
+            </w:pPr>
+            <w:r>
+              <w:t>Te vaag</w:t>
+            </w:r>
+          </w:p>
+        </w:tc>
+        <w:tc>
+          <w:tcPr>
+            <w:tcW w:w="3828" w:type="dxa"/>
+            <w:tcBorders>
+              <w:left w:val="none" w:sz="0" w:space="0" w:color="auto"/>
+              <w:right w:val="none" w:sz="0" w:space="0" w:color="auto"/>
+            </w:tcBorders>
+          </w:tcPr>
+          <w:p>
+            <w:pPr>
+              <w:cnfStyle w:val="000000100000"/>
+            </w:pPr>
+            <w:r>
+              <w:t>Een actie in de applicatie</w:t>
+            </w:r>
+          </w:p>
+        </w:tc>
+      </w:tr>
+      <w:tr>
+        <w:tc>
+          <w:tcPr>
+            <w:cnfStyle w:val="001000000000"/>
+            <w:tcW w:w="2405" w:type="dxa"/>
+          </w:tcPr>
+          <w:p>
+            <w:r>
+              <w:t>einddatum</w:t>
+            </w:r>
+          </w:p>
+        </w:tc>
+        <w:tc>
+          <w:tcPr>
+            <w:tcW w:w="2126" w:type="dxa"/>
+          </w:tcPr>
+          <w:p>
+            <w:pPr>
+              <w:cnfStyle w:val="000000000000"/>
+            </w:pPr>
+            <w:r>
+              <w:t>Te vaag</w:t>
+            </w:r>
+          </w:p>
+        </w:tc>
+        <w:tc>
+          <w:tcPr>
+            <w:tcW w:w="3828" w:type="dxa"/>
+          </w:tcPr>
+          <w:p>
+            <w:pPr>
+              <w:cnfStyle w:val="000000000000"/>
+            </w:pPr>
+            <w:r>
+              <w:t>De einddatum van het project</w:t>
+            </w:r>
+          </w:p>
+        </w:tc>
+      </w:tr>
+      <w:tr>
+        <w:trPr>
+          <w:cnfStyle w:val="000000100000"/>
+        </w:trPr>
+        <w:tc>
+          <w:tcPr>
+            <w:cnfStyle w:val="001000000000"/>
+            <w:tcW w:w="2405" w:type="dxa"/>
+            <w:tcBorders>
+              <w:left w:val="none" w:sz="0" w:space="0" w:color="auto"/>
+              <w:right w:val="none" w:sz="0" w:space="0" w:color="auto"/>
+            </w:tcBorders>
+          </w:tcPr>
+          <w:p>
+            <w:r>
+              <w:t>Huisstijl</w:t>
+            </w:r>
+          </w:p>
+        </w:tc>
+        <w:tc>
+          <w:tcPr>
+            <w:tcW w:w="2126" w:type="dxa"/>
+            <w:tcBorders>
+              <w:left w:val="none" w:sz="0" w:space="0" w:color="auto"/>
+              <w:right w:val="none" w:sz="0" w:space="0" w:color="auto"/>
+            </w:tcBorders>
+          </w:tcPr>
+          <w:p>
+            <w:pPr>
+              <w:cnfStyle w:val="000000100000"/>
+            </w:pPr>
+            <w:r>
+              <w:t>Te vaag</w:t>
+            </w:r>
+          </w:p>
+        </w:tc>
+        <w:tc>
+          <w:tcPr>
+            <w:tcW w:w="3828" w:type="dxa"/>
+            <w:tcBorders>
+              <w:left w:val="none" w:sz="0" w:space="0" w:color="auto"/>
+              <w:right w:val="none" w:sz="0" w:space="0" w:color="auto"/>
+            </w:tcBorders>
+          </w:tcPr>
+          <w:p>
+            <w:pPr>
+              <w:cnfStyle w:val="000000100000"/>
+            </w:pPr>
+            <w:r>
+              <w:t xml:space="preserve">GGz huisstijl, thema, kleuren van de </w:t>
+            </w:r>
+            <w:proofErr w:type="spellStart"/>
+            <w:r>
+              <w:t>app</w:t>
+            </w:r>
+            <w:proofErr w:type="spellEnd"/>
+            <w:r>
+              <w:t>.</w:t>
+            </w:r>
+          </w:p>
+        </w:tc>
+      </w:tr>
+      <w:tr>
+        <w:tc>
+          <w:tcPr>
+            <w:cnfStyle w:val="001000000000"/>
+            <w:tcW w:w="2405" w:type="dxa"/>
+          </w:tcPr>
+          <w:p>
+            <w:r>
+              <w:t>gebruikers</w:t>
+            </w:r>
+          </w:p>
+        </w:tc>
+        <w:tc>
+          <w:tcPr>
+            <w:tcW w:w="2126" w:type="dxa"/>
+          </w:tcPr>
+          <w:p>
+            <w:pPr>
+              <w:cnfStyle w:val="000000000000"/>
+            </w:pPr>
+            <w:r>
+              <w:t>Kandidaat</w:t>
+            </w:r>
+            <w:r>
+              <w:t xml:space="preserve"> klasse</w:t>
+            </w:r>
+          </w:p>
+        </w:tc>
+        <w:tc>
+          <w:tcPr>
+            <w:tcW w:w="3828" w:type="dxa"/>
+          </w:tcPr>
+          <w:p>
+            <w:pPr>
+              <w:cnfStyle w:val="000000000000"/>
+            </w:pPr>
+            <w:r>
+              <w:t>Hierin worden alle gegevens van de gebruiker bewaakt en bijgehouden</w:t>
+            </w:r>
+          </w:p>
+        </w:tc>
+      </w:tr>
+      <w:tr>
+        <w:trPr>
+          <w:cnfStyle w:val="000000100000"/>
+        </w:trPr>
+        <w:tc>
+          <w:tcPr>
+            <w:cnfStyle w:val="001000000000"/>
+            <w:tcW w:w="2405" w:type="dxa"/>
+            <w:tcBorders>
+              <w:left w:val="none" w:sz="0" w:space="0" w:color="auto"/>
+              <w:right w:val="none" w:sz="0" w:space="0" w:color="auto"/>
+            </w:tcBorders>
+          </w:tcPr>
+          <w:p>
+            <w:r>
+              <w:t>opties</w:t>
+            </w:r>
+          </w:p>
+        </w:tc>
+        <w:tc>
+          <w:tcPr>
+            <w:tcW w:w="2126" w:type="dxa"/>
+            <w:tcBorders>
+              <w:left w:val="none" w:sz="0" w:space="0" w:color="auto"/>
+              <w:right w:val="none" w:sz="0" w:space="0" w:color="auto"/>
+            </w:tcBorders>
+          </w:tcPr>
+          <w:p>
+            <w:pPr>
+              <w:cnfStyle w:val="000000100000"/>
+            </w:pPr>
+            <w:r>
+              <w:t>Te vaag</w:t>
+            </w:r>
+          </w:p>
+        </w:tc>
+        <w:tc>
+          <w:tcPr>
+            <w:tcW w:w="3828" w:type="dxa"/>
+            <w:tcBorders>
+              <w:left w:val="none" w:sz="0" w:space="0" w:color="auto"/>
+              <w:right w:val="none" w:sz="0" w:space="0" w:color="auto"/>
+            </w:tcBorders>
+          </w:tcPr>
+          <w:p>
+            <w:pPr>
+              <w:cnfStyle w:val="000000100000"/>
+            </w:pPr>
+          </w:p>
+        </w:tc>
+      </w:tr>
+      <w:tr>
+        <w:tc>
+          <w:tcPr>
+            <w:cnfStyle w:val="001000000000"/>
+            <w:tcW w:w="2405" w:type="dxa"/>
+          </w:tcPr>
+          <w:p>
+            <w:r>
+              <w:t>resultaten</w:t>
+            </w:r>
+          </w:p>
+        </w:tc>
+        <w:tc>
+          <w:tcPr>
+            <w:tcW w:w="2126" w:type="dxa"/>
+          </w:tcPr>
+          <w:p>
+            <w:pPr>
+              <w:cnfStyle w:val="000000000000"/>
+            </w:pPr>
+            <w:r>
+              <w:t xml:space="preserve">Kandidaat </w:t>
+            </w:r>
+            <w:r>
+              <w:t>Klasse</w:t>
+            </w:r>
+          </w:p>
+        </w:tc>
+        <w:tc>
+          <w:tcPr>
+            <w:tcW w:w="3828" w:type="dxa"/>
+          </w:tcPr>
+          <w:p>
+            <w:pPr>
+              <w:cnfStyle w:val="000000000000"/>
+            </w:pPr>
+            <w:r>
+              <w:t>Hierin word de score berekent van de vragenlijsten</w:t>
+            </w:r>
+          </w:p>
+        </w:tc>
+      </w:tr>
+      <w:tr>
+        <w:trPr>
+          <w:cnfStyle w:val="000000100000"/>
+        </w:trPr>
+        <w:tc>
+          <w:tcPr>
+            <w:cnfStyle w:val="001000000000"/>
+            <w:tcW w:w="2405" w:type="dxa"/>
+            <w:tcBorders>
+              <w:left w:val="none" w:sz="0" w:space="0" w:color="auto"/>
+              <w:right w:val="none" w:sz="0" w:space="0" w:color="auto"/>
+            </w:tcBorders>
+          </w:tcPr>
+          <w:p>
+            <w:r>
+              <w:t>voortgang</w:t>
+            </w:r>
+          </w:p>
+        </w:tc>
+        <w:tc>
+          <w:tcPr>
+            <w:tcW w:w="2126" w:type="dxa"/>
+            <w:tcBorders>
+              <w:left w:val="none" w:sz="0" w:space="0" w:color="auto"/>
+              <w:right w:val="none" w:sz="0" w:space="0" w:color="auto"/>
+            </w:tcBorders>
+          </w:tcPr>
+          <w:p>
+            <w:pPr>
+              <w:cnfStyle w:val="000000100000"/>
+            </w:pPr>
+            <w:r>
+              <w:t>Attribuut van pagina</w:t>
+            </w:r>
+          </w:p>
+        </w:tc>
+        <w:tc>
+          <w:tcPr>
+            <w:tcW w:w="3828" w:type="dxa"/>
+            <w:tcBorders>
+              <w:left w:val="none" w:sz="0" w:space="0" w:color="auto"/>
+              <w:right w:val="none" w:sz="0" w:space="0" w:color="auto"/>
+            </w:tcBorders>
+          </w:tcPr>
+          <w:p>
+            <w:pPr>
+              <w:cnfStyle w:val="000000100000"/>
+            </w:pPr>
+            <w:r>
+              <w:t>Hierin word opgeslagen hoever je in de vragenlijst bent</w:t>
+            </w:r>
+          </w:p>
+        </w:tc>
+      </w:tr>
+      <w:tr>
+        <w:tc>
+          <w:tcPr>
+            <w:cnfStyle w:val="001000000000"/>
+            <w:tcW w:w="2405" w:type="dxa"/>
+          </w:tcPr>
+          <w:p>
+            <w:r>
+              <w:t>procenten</w:t>
+            </w:r>
+          </w:p>
+        </w:tc>
+        <w:tc>
+          <w:tcPr>
+            <w:tcW w:w="2126" w:type="dxa"/>
+          </w:tcPr>
+          <w:p>
+            <w:pPr>
+              <w:cnfStyle w:val="000000000000"/>
+            </w:pPr>
+            <w:r>
+              <w:t>Attribuut van pagina</w:t>
+            </w:r>
+          </w:p>
+        </w:tc>
+        <w:tc>
+          <w:tcPr>
+            <w:tcW w:w="3828" w:type="dxa"/>
+          </w:tcPr>
+          <w:p>
+            <w:pPr>
+              <w:cnfStyle w:val="000000000000"/>
+            </w:pPr>
+            <w:r>
+              <w:t>Laat de voortgang zien in procenten</w:t>
+            </w:r>
+          </w:p>
+        </w:tc>
+      </w:tr>
+      <w:tr>
+        <w:trPr>
+          <w:cnfStyle w:val="000000100000"/>
+        </w:trPr>
+        <w:tc>
+          <w:tcPr>
+            <w:cnfStyle w:val="001000000000"/>
+            <w:tcW w:w="2405" w:type="dxa"/>
+            <w:tcBorders>
+              <w:left w:val="none" w:sz="0" w:space="0" w:color="auto"/>
+              <w:right w:val="none" w:sz="0" w:space="0" w:color="auto"/>
+            </w:tcBorders>
+          </w:tcPr>
+          <w:p>
+            <w:r>
+              <w:t>database</w:t>
+            </w:r>
+          </w:p>
+        </w:tc>
+        <w:tc>
+          <w:tcPr>
+            <w:tcW w:w="2126" w:type="dxa"/>
+            <w:tcBorders>
+              <w:left w:val="none" w:sz="0" w:space="0" w:color="auto"/>
+              <w:right w:val="none" w:sz="0" w:space="0" w:color="auto"/>
+            </w:tcBorders>
+          </w:tcPr>
+          <w:p>
+            <w:pPr>
+              <w:cnfStyle w:val="000000100000"/>
+            </w:pPr>
+            <w:r>
+              <w:t>Te vaag</w:t>
+            </w:r>
+          </w:p>
+        </w:tc>
+        <w:tc>
+          <w:tcPr>
+            <w:tcW w:w="3828" w:type="dxa"/>
+            <w:tcBorders>
+              <w:left w:val="none" w:sz="0" w:space="0" w:color="auto"/>
+              <w:right w:val="none" w:sz="0" w:space="0" w:color="auto"/>
+            </w:tcBorders>
+          </w:tcPr>
+          <w:p>
+            <w:pPr>
+              <w:cnfStyle w:val="000000100000"/>
+            </w:pPr>
+            <w:r>
+              <w:t>De database van de applicatie</w:t>
+            </w:r>
+          </w:p>
+        </w:tc>
+      </w:tr>
+      <w:tr>
+        <w:tc>
+          <w:tcPr>
+            <w:cnfStyle w:val="001000000000"/>
+            <w:tcW w:w="2405" w:type="dxa"/>
+          </w:tcPr>
+          <w:p>
+            <w:r>
+              <w:t>pagina</w:t>
+            </w:r>
+          </w:p>
+        </w:tc>
+        <w:tc>
+          <w:tcPr>
+            <w:tcW w:w="2126" w:type="dxa"/>
+          </w:tcPr>
+          <w:p>
+            <w:pPr>
+              <w:cnfStyle w:val="000000000000"/>
+            </w:pPr>
+            <w:r>
+              <w:t>Klasse</w:t>
+            </w:r>
+          </w:p>
+        </w:tc>
+        <w:tc>
+          <w:tcPr>
+            <w:tcW w:w="3828" w:type="dxa"/>
+          </w:tcPr>
+          <w:p>
+            <w:pPr>
+              <w:cnfStyle w:val="000000000000"/>
+            </w:pPr>
+            <w:r>
+              <w:t>Een scherm van de applicatie</w:t>
+            </w:r>
+          </w:p>
+        </w:tc>
+      </w:tr>
+      <w:tr>
+        <w:trPr>
+          <w:cnfStyle w:val="000000100000"/>
+        </w:trPr>
+        <w:tc>
+          <w:tcPr>
+            <w:cnfStyle w:val="001000000000"/>
+            <w:tcW w:w="2405" w:type="dxa"/>
+            <w:tcBorders>
+              <w:left w:val="none" w:sz="0" w:space="0" w:color="auto"/>
+              <w:right w:val="none" w:sz="0" w:space="0" w:color="auto"/>
+            </w:tcBorders>
+          </w:tcPr>
+          <w:p>
+            <w:r>
+              <w:t>resultaten</w:t>
+            </w:r>
+          </w:p>
+        </w:tc>
+        <w:tc>
+          <w:tcPr>
+            <w:tcW w:w="2126" w:type="dxa"/>
+            <w:tcBorders>
+              <w:left w:val="none" w:sz="0" w:space="0" w:color="auto"/>
+              <w:right w:val="none" w:sz="0" w:space="0" w:color="auto"/>
+            </w:tcBorders>
+          </w:tcPr>
+          <w:p>
+            <w:pPr>
+              <w:cnfStyle w:val="000000100000"/>
+            </w:pPr>
+            <w:r>
+              <w:t>Kandidaat Klasse</w:t>
+            </w:r>
+          </w:p>
+        </w:tc>
+        <w:tc>
+          <w:tcPr>
+            <w:tcW w:w="3828" w:type="dxa"/>
+            <w:tcBorders>
+              <w:left w:val="none" w:sz="0" w:space="0" w:color="auto"/>
+              <w:right w:val="none" w:sz="0" w:space="0" w:color="auto"/>
+            </w:tcBorders>
+          </w:tcPr>
+          <w:p>
+            <w:pPr>
+              <w:cnfStyle w:val="000000100000"/>
+            </w:pPr>
+            <w:r>
+              <w:t>Hierin word de score berekent van de vragenlijsten</w:t>
+            </w:r>
+          </w:p>
+        </w:tc>
+      </w:tr>
+      <w:tr>
+        <w:tc>
+          <w:tcPr>
+            <w:cnfStyle w:val="001000000000"/>
+            <w:tcW w:w="2405" w:type="dxa"/>
+          </w:tcPr>
+          <w:p>
+            <w:r>
+              <w:t>voortgang</w:t>
+            </w:r>
+          </w:p>
+        </w:tc>
+        <w:tc>
+          <w:tcPr>
+            <w:tcW w:w="2126" w:type="dxa"/>
+          </w:tcPr>
+          <w:p>
+            <w:pPr>
+              <w:cnfStyle w:val="000000000000"/>
+            </w:pPr>
+            <w:r>
+              <w:t>Attribuut van pagina</w:t>
+            </w:r>
+          </w:p>
+        </w:tc>
+        <w:tc>
+          <w:tcPr>
+            <w:tcW w:w="3828" w:type="dxa"/>
+          </w:tcPr>
+          <w:p>
+            <w:pPr>
+              <w:cnfStyle w:val="000000000000"/>
+            </w:pPr>
+            <w:r>
+              <w:t>Hierin word opgeslagen hoever je in de vragenlijst bent</w:t>
+            </w:r>
+          </w:p>
+        </w:tc>
+      </w:tr>
+      <w:tr>
+        <w:trPr>
+          <w:cnfStyle w:val="000000100000"/>
+        </w:trPr>
+        <w:tc>
+          <w:tcPr>
+            <w:cnfStyle w:val="001000000000"/>
+            <w:tcW w:w="2405" w:type="dxa"/>
+            <w:tcBorders>
+              <w:left w:val="none" w:sz="0" w:space="0" w:color="auto"/>
+              <w:right w:val="none" w:sz="0" w:space="0" w:color="auto"/>
+            </w:tcBorders>
+          </w:tcPr>
+          <w:p>
+            <w:r>
+              <w:t>procenten</w:t>
+            </w:r>
+          </w:p>
+        </w:tc>
+        <w:tc>
+          <w:tcPr>
+            <w:tcW w:w="2126" w:type="dxa"/>
+            <w:tcBorders>
+              <w:left w:val="none" w:sz="0" w:space="0" w:color="auto"/>
+              <w:right w:val="none" w:sz="0" w:space="0" w:color="auto"/>
+            </w:tcBorders>
+          </w:tcPr>
+          <w:p>
+            <w:pPr>
+              <w:cnfStyle w:val="000000100000"/>
+            </w:pPr>
+            <w:r>
+              <w:t>Attribuut van pagina</w:t>
+            </w:r>
+          </w:p>
+        </w:tc>
+        <w:tc>
+          <w:tcPr>
+            <w:tcW w:w="3828" w:type="dxa"/>
+            <w:tcBorders>
+              <w:left w:val="none" w:sz="0" w:space="0" w:color="auto"/>
+              <w:right w:val="none" w:sz="0" w:space="0" w:color="auto"/>
+            </w:tcBorders>
+          </w:tcPr>
+          <w:p>
+            <w:pPr>
+              <w:cnfStyle w:val="000000100000"/>
+            </w:pPr>
+            <w:r>
+              <w:t>Laat de voortgang zien in procenten</w:t>
+            </w:r>
+          </w:p>
+        </w:tc>
+      </w:tr>
+      <w:tr>
+        <w:tc>
+          <w:tcPr>
+            <w:cnfStyle w:val="001000000000"/>
+            <w:tcW w:w="2405" w:type="dxa"/>
+          </w:tcPr>
+          <w:p>
+            <w:r>
+              <w:t>gebruikers</w:t>
+            </w:r>
+          </w:p>
+        </w:tc>
+        <w:tc>
+          <w:tcPr>
+            <w:tcW w:w="2126" w:type="dxa"/>
+          </w:tcPr>
+          <w:p>
+            <w:pPr>
+              <w:cnfStyle w:val="000000000000"/>
+            </w:pPr>
+            <w:r>
+              <w:t>Kandidaat klasse</w:t>
+            </w:r>
+          </w:p>
+        </w:tc>
+        <w:tc>
+          <w:tcPr>
+            <w:tcW w:w="3828" w:type="dxa"/>
+          </w:tcPr>
+          <w:p>
+            <w:pPr>
+              <w:cnfStyle w:val="000000000000"/>
+            </w:pPr>
+            <w:r>
+              <w:t>Hierin worden alle gegevens van de gebruiker bewaakt en bijgehouden</w:t>
+            </w:r>
+          </w:p>
+        </w:tc>
+      </w:tr>
+      <w:tr>
+        <w:trPr>
+          <w:cnfStyle w:val="000000100000"/>
+        </w:trPr>
+        <w:tc>
+          <w:tcPr>
+            <w:cnfStyle w:val="001000000000"/>
+            <w:tcW w:w="2405" w:type="dxa"/>
+            <w:tcBorders>
+              <w:left w:val="none" w:sz="0" w:space="0" w:color="auto"/>
+              <w:right w:val="none" w:sz="0" w:space="0" w:color="auto"/>
+            </w:tcBorders>
+          </w:tcPr>
+          <w:p>
+            <w:r>
+              <w:t>vragenlijsten</w:t>
+            </w:r>
+          </w:p>
+        </w:tc>
+        <w:tc>
+          <w:tcPr>
+            <w:tcW w:w="2126" w:type="dxa"/>
+            <w:tcBorders>
+              <w:left w:val="none" w:sz="0" w:space="0" w:color="auto"/>
+              <w:right w:val="none" w:sz="0" w:space="0" w:color="auto"/>
+            </w:tcBorders>
+          </w:tcPr>
+          <w:p>
+            <w:pPr>
+              <w:cnfStyle w:val="000000100000"/>
+            </w:pPr>
+            <w:r>
+              <w:t>Kandidaat klasse</w:t>
+            </w:r>
+          </w:p>
+        </w:tc>
+        <w:tc>
+          <w:tcPr>
+            <w:tcW w:w="3828" w:type="dxa"/>
+            <w:tcBorders>
+              <w:left w:val="none" w:sz="0" w:space="0" w:color="auto"/>
+              <w:right w:val="none" w:sz="0" w:space="0" w:color="auto"/>
+            </w:tcBorders>
+          </w:tcPr>
+          <w:p>
+            <w:pPr>
+              <w:cnfStyle w:val="000000100000"/>
+            </w:pPr>
+            <w:r>
+              <w:t xml:space="preserve">Hierin word alle logica van de vragenlijsten gezet, en de data opgehaald uit </w:t>
+            </w:r>
+            <w:proofErr w:type="spellStart"/>
+            <w:r>
+              <w:t>xml</w:t>
+            </w:r>
+            <w:proofErr w:type="spellEnd"/>
+          </w:p>
+        </w:tc>
+      </w:tr>
+    </w:tbl>
+    <w:p>
+      <w:pPr>
+        <w:pStyle w:val="Standaard1"/>
+        <w:tabs>
+          <w:tab w:val="left" w:pos="6105"/>
+        </w:tabs>
+        <w:rPr>
+          <w:rFonts w:asciiTheme="minorHAnsi" w:hAnsiTheme="minorHAnsi"/>
+        </w:rPr>
+      </w:pPr>
+      <w:r>
+        <w:rPr>
+          <w:rFonts w:asciiTheme="minorHAnsi" w:hAnsiTheme="minorHAnsi"/>
+        </w:rPr>
+        <w:tab/>
+      </w:r>
+    </w:p>
+    <w:p>
+      <w:pPr>
+        <w:rPr>
+          <w:rFonts w:cs="Consolas"/>
+        </w:rPr>
+      </w:pPr>
+      <w:bookmarkStart w:id="6" w:name="_GoBack"/>
+      <w:bookmarkEnd w:id="6"/>
+      <w:r>
+        <w:rPr>
+          <w:rFonts w:cs="Consolas"/>
+        </w:rPr>
+        <w:br w:type="page"/>
+      </w:r>
+    </w:p>
+    <w:p>
+      <w:pPr>
+        <w:pStyle w:val="Kop1"/>
+        <w:rPr>
+          <w:noProof/>
+          <w:lang w:eastAsia="nl-NL"/>
+        </w:rPr>
+      </w:pPr>
+      <w:bookmarkStart w:id="7" w:name="_Toc449089511"/>
+      <w:r>
+        <w:rPr>
+          <w:noProof/>
+          <w:lang w:eastAsia="nl-NL"/>
+        </w:rPr>
+        <w:lastRenderedPageBreak/>
+        <w:t>Klassendiagram</w:t>
+      </w:r>
+      <w:bookmarkEnd w:id="7"/>
+    </w:p>
+    <w:p>
+      <w:pPr>
+        <w:rPr>
+          <w:rFonts w:cs="Consolas"/>
+          <w:noProof/>
+          <w:lang w:eastAsia="nl-NL"/>
+        </w:rPr>
+      </w:pPr>
+      <w:r>
+        <w:rPr>
+          <w:rFonts w:cs="Consolas"/>
+          <w:noProof/>
+          <w:lang w:eastAsia="nl-NL"/>
+        </w:rPr>
+        <w:drawing>
+          <wp:inline distT="0" distB="0" distL="0" distR="0">
+            <wp:extent cx="5730875" cy="4551045"/>
+            <wp:effectExtent l="19050" t="0" r="3175" b="0"/>
+            <wp:docPr id="7" name="Afbeelding 3"/>
+            <wp:cNvGraphicFramePr>
+              <a:graphicFrameLocks xmlns:a="http://schemas.openxmlformats.org/drawingml/2006/main" noChangeAspect="1"/>
+            </wp:cNvGraphicFramePr>
+            <a:graphic xmlns:a="http://schemas.openxmlformats.org/drawingml/2006/main">
+              <a:graphicData uri="http://schemas.openxmlformats.org/drawingml/2006/picture">
+                <pic:pic xmlns:pic="http://schemas.openxmlformats.org/drawingml/2006/picture">
+                  <pic:nvPicPr>
+                    <pic:cNvPr id="0" name="Picture 3"/>
+                    <pic:cNvPicPr>
+                      <a:picLocks noChangeAspect="1" noChangeArrowheads="1"/>
+                    </pic:cNvPicPr>
+                  </pic:nvPicPr>
+                  <pic:blipFill>
+                    <a:blip r:embed="rId8" cstate="print"/>
+                    <a:srcRect/>
+                    <a:stretch>
+                      <a:fillRect/>
+                    </a:stretch>
+                  </pic:blipFill>
+                  <pic:spPr bwMode="auto">
+                    <a:xfrm>
+                      <a:off x="0" y="0"/>
+                      <a:ext cx="5730875" cy="4551045"/>
+                    </a:xfrm>
+                    <a:prstGeom prst="rect">
+                      <a:avLst/>
+                    </a:prstGeom>
+                    <a:noFill/>
+                    <a:ln w="9525">
+                      <a:noFill/>
+                      <a:miter lim="800000"/>
+                      <a:headEnd/>
+                      <a:tailEnd/>
+                    </a:ln>
+                  </pic:spPr>
+                </pic:pic>
+              </a:graphicData>
+            </a:graphic>
+          </wp:inline>
+        </w:drawing>
+      </w:r>
+      <w:r>
+        <w:rPr>
+          <w:rFonts w:cs="Consolas"/>
+          <w:noProof/>
+          <w:lang w:eastAsia="nl-NL"/>
+        </w:rPr>
+        <w:br w:type="page"/>
+      </w:r>
+    </w:p>
+    <w:p>
+      <w:pPr>
+        <w:rPr>
+          <w:rFonts w:cs="Consolas"/>
+        </w:rPr>
+        <w:sectPr>
+          <w:headerReference w:type="default" r:id="rId9"/>
+          <w:footerReference w:type="first" r:id="rId10"/>
+          <w:pgSz w:w="11906" w:h="16838"/>
+          <w:pgMar w:top="1440" w:right="1440" w:bottom="1440" w:left="1440" w:header="708" w:footer="708" w:gutter="0"/>
+          <w:pgNumType w:start="0"/>
+          <w:cols w:space="708"/>
+          <w:titlePg/>
+          <w:docGrid w:linePitch="360"/>
+        </w:sectPr>
+      </w:pPr>
+    </w:p>
+    <w:p>
+      <w:pPr>
+        <w:pStyle w:val="Kop1"/>
+      </w:pPr>
+      <w:bookmarkStart w:id="8" w:name="_Toc449089512"/>
+      <w:r>
+        <w:lastRenderedPageBreak/>
+        <w:t>Sequentiediagram - Vragen inleveren</w:t>
+      </w:r>
+      <w:bookmarkEnd w:id="8"/>
+    </w:p>
+    <w:p>
+      <w:pPr>
+        <w:rPr>
+          <w:rFonts w:cs="Consolas"/>
+        </w:rPr>
+      </w:pPr>
+      <w:r>
+        <w:rPr>
+          <w:rFonts w:cs="Consolas"/>
+          <w:noProof/>
+          <w:lang w:eastAsia="nl-NL"/>
+        </w:rPr>
+        <w:drawing>
+          <wp:inline distT="0" distB="0" distL="0" distR="0">
+            <wp:extent cx="8731545" cy="4822417"/>
+            <wp:effectExtent l="19050" t="0" r="0" b="0"/>
+            <wp:docPr id="3" name="Afbeelding 2"/>
+            <wp:cNvGraphicFramePr>
+              <a:graphicFrameLocks xmlns:a="http://schemas.openxmlformats.org/drawingml/2006/main" noChangeAspect="1"/>
+            </wp:cNvGraphicFramePr>
+            <a:graphic xmlns:a="http://schemas.openxmlformats.org/drawingml/2006/main">
+              <a:graphicData uri="http://schemas.openxmlformats.org/drawingml/2006/picture">
+                <pic:pic xmlns:pic="http://schemas.openxmlformats.org/drawingml/2006/picture">
+                  <pic:nvPicPr>
+                    <pic:cNvPr id="0" name="Picture 2"/>
+                    <pic:cNvPicPr>
+                      <a:picLocks noChangeAspect="1" noChangeArrowheads="1"/>
+                    </pic:cNvPicPr>
+                  </pic:nvPicPr>
+                  <pic:blipFill>
+                    <a:blip r:embed="rId11" cstate="print"/>
+                    <a:srcRect/>
+                    <a:stretch>
+                      <a:fillRect/>
+                    </a:stretch>
+                  </pic:blipFill>
+                  <pic:spPr bwMode="auto">
+                    <a:xfrm>
+                      <a:off x="0" y="0"/>
+                      <a:ext cx="8743547" cy="4829046"/>
+                    </a:xfrm>
+                    <a:prstGeom prst="rect">
+                      <a:avLst/>
+                    </a:prstGeom>
+                    <a:noFill/>
+                    <a:ln w="9525">
+                      <a:noFill/>
+                      <a:miter lim="800000"/>
+                      <a:headEnd/>
+                      <a:tailEnd/>
+                    </a:ln>
+                  </pic:spPr>
+                </pic:pic>
+              </a:graphicData>
+            </a:graphic>
+          </wp:inline>
+        </w:drawing>
+      </w:r>
     </w:p>
     <w:sectPr>
-      <w:headerReference w:type="default" r:id="rId8"/>
-      <w:footerReference w:type="first" r:id="rId9"/>
-      <w:pgSz w:w="11906" w:h="16838"/>
+      <w:pgSz w:w="16838" w:h="11906" w:orient="landscape"/>
       <w:pgMar w:top="1440" w:right="1440" w:bottom="1440" w:left="1440" w:header="709" w:footer="709" w:gutter="0"/>
       <w:pgNumType w:start="0"/>
       <w:cols w:space="708"/>
@@ -4501,7 +4553,7 @@
                   <w:rPr>
                     <w:noProof/>
                   </w:rPr>
-                  <w:t>3</w:t>
+                  <w:t>1</w:t>
                 </w:r>
                 <w:r>
                   <w:rPr>
@@ -5499,7 +5551,7 @@
   <a:extraClrSchemeLst/>
   <a:extLst>
     <a:ext uri="{05A4C25C-085E-4340-85A3-A5531E510DB2}">
-      <thm15:themeFamily xmlns="" xmlns:thm15="http://schemas.microsoft.com/office/thememl/2012/main" name="Office Theme" id="{62F939B6-93AF-4DB8-9C6B-D6C7DFDC589F}" vid="{4A3C46E8-61CC-4603-A589-7422A47A8E4A}"/>
+      <thm15:themeFamily xmlns:thm15="http://schemas.microsoft.com/office/thememl/2012/main" xmlns="" name="Office Theme" id="{62F939B6-93AF-4DB8-9C6B-D6C7DFDC589F}" vid="{4A3C46E8-61CC-4603-A589-7422A47A8E4A}"/>
     </a:ext>
   </a:extLst>
 </a:theme>
@@ -5510,7 +5562,7 @@
 </file>
 
 <file path=customXml/itemProps1.xml><?xml version="1.0" encoding="utf-8"?>
-<ds:datastoreItem xmlns:ds="http://schemas.openxmlformats.org/officeDocument/2006/customXml" ds:itemID="{8599C1FF-C0E7-483D-8718-8AB16576BD6D}">
+<ds:datastoreItem xmlns:ds="http://schemas.openxmlformats.org/officeDocument/2006/customXml" ds:itemID="{EDD124D5-7AA0-4165-B976-53680B0CE3C9}">
   <ds:schemaRefs>
     <ds:schemaRef ds:uri="http://schemas.openxmlformats.org/officeDocument/2006/bibliography"/>
   </ds:schemaRefs>

</xml_diff>